<commit_message>
making editorial changes mostly to fig formats
</commit_message>
<xml_diff>
--- a/text/Revised_submission/Manuscript.docx
+++ b/text/Revised_submission/Manuscript.docx
@@ -52,7 +52,21 @@
         <w:rPr>
           <w:rFonts w:ascii="Helvetica" w:hAnsi="Helvetica"/>
         </w:rPr>
-        <w:t>Mehmet U. Caglar</w:t>
+        <w:t xml:space="preserve">M. </w:t>
+      </w:r>
+      <w:proofErr w:type="spellStart"/>
+      <w:r>
+        <w:rPr>
+          <w:rFonts w:ascii="Helvetica" w:hAnsi="Helvetica"/>
+        </w:rPr>
+        <w:t>Umut</w:t>
+      </w:r>
+      <w:proofErr w:type="spellEnd"/>
+      <w:r>
+        <w:rPr>
+          <w:rFonts w:ascii="Helvetica" w:hAnsi="Helvetica"/>
+        </w:rPr>
+        <w:t xml:space="preserve"> Caglar</w:t>
       </w:r>
       <w:r>
         <w:rPr>
@@ -291,21 +305,7 @@
         <w:rPr>
           <w:rFonts w:ascii="Helvetica" w:eastAsia="MS Mincho" w:hAnsi="Helvetica"/>
         </w:rPr>
-        <w:t xml:space="preserve"> transcript and protein abundances. We show that models are able to discriminate between different environmental features with a </w:t>
-      </w:r>
-      <w:proofErr w:type="gramStart"/>
-      <w:r>
-        <w:rPr>
-          <w:rFonts w:ascii="Helvetica" w:eastAsia="MS Mincho" w:hAnsi="Helvetica"/>
-        </w:rPr>
-        <w:t>relatively high</w:t>
-      </w:r>
-      <w:proofErr w:type="gramEnd"/>
-      <w:r>
-        <w:rPr>
-          <w:rFonts w:ascii="Helvetica" w:eastAsia="MS Mincho" w:hAnsi="Helvetica"/>
-        </w:rPr>
-        <w:t xml:space="preserve"> degree of accuracy. We observed a small but significant increase in model accuracy by combining transcriptome and proteome-level data</w:t>
+        <w:t xml:space="preserve"> transcript and protein abundances. We show that models are able to discriminate between different environmental features with a relatively high degree of accuracy. We observed a small but significant increase in model accuracy by combining transcriptome and proteome-level data</w:t>
       </w:r>
       <w:r>
         <w:rPr>
@@ -8787,7 +8787,55 @@
         <w:rPr>
           <w:rFonts w:ascii="Helvetica" w:hAnsi="Helvetica"/>
         </w:rPr>
-        <w:t>accuracies</w:t>
+        <w:t xml:space="preserve">accuracies </w:t>
+      </w:r>
+      <w:r>
+        <w:rPr>
+          <w:rFonts w:ascii="Helvetica" w:hAnsi="Helvetica"/>
+        </w:rPr>
+        <w:t>across a broad range</w:t>
+      </w:r>
+      <w:r>
+        <w:rPr>
+          <w:rFonts w:ascii="Helvetica" w:hAnsi="Helvetica"/>
+        </w:rPr>
+        <w:t xml:space="preserve"> of training set sizes</w:t>
+      </w:r>
+      <w:r>
+        <w:rPr>
+          <w:rFonts w:ascii="Helvetica" w:hAnsi="Helvetica"/>
+        </w:rPr>
+        <w:t xml:space="preserve">. Future work with larger sample numbers </w:t>
+      </w:r>
+      <w:r>
+        <w:rPr>
+          <w:rFonts w:ascii="Helvetica" w:hAnsi="Helvetica"/>
+        </w:rPr>
+        <w:t>will</w:t>
+      </w:r>
+      <w:r>
+        <w:rPr>
+          <w:rFonts w:ascii="Helvetica" w:hAnsi="Helvetica"/>
+        </w:rPr>
+        <w:t xml:space="preserve"> be useful to interrogate whether accuracies are ultimately limited by </w:t>
+      </w:r>
+      <w:r>
+        <w:rPr>
+          <w:rFonts w:ascii="Helvetica" w:hAnsi="Helvetica"/>
+        </w:rPr>
+        <w:t xml:space="preserve">training set sizes or by some </w:t>
+      </w:r>
+      <w:r>
+        <w:rPr>
+          <w:rFonts w:ascii="Helvetica" w:hAnsi="Helvetica"/>
+        </w:rPr>
+        <w:t>other feature</w:t>
+      </w:r>
+      <w:r>
+        <w:rPr>
+          <w:rFonts w:ascii="Helvetica" w:hAnsi="Helvetica"/>
+        </w:rPr>
+        <w:t>s inherent</w:t>
       </w:r>
       <w:r>
         <w:rPr>
@@ -8799,60 +8847,6 @@
         <w:rPr>
           <w:rFonts w:ascii="Helvetica" w:hAnsi="Helvetica"/>
         </w:rPr>
-        <w:t>across a broad range</w:t>
-      </w:r>
-      <w:r>
-        <w:rPr>
-          <w:rFonts w:ascii="Helvetica" w:hAnsi="Helvetica"/>
-        </w:rPr>
-        <w:t xml:space="preserve"> of training set sizes</w:t>
-      </w:r>
-      <w:r>
-        <w:rPr>
-          <w:rFonts w:ascii="Helvetica" w:hAnsi="Helvetica"/>
-        </w:rPr>
-        <w:t xml:space="preserve">. Future work with larger sample numbers </w:t>
-      </w:r>
-      <w:r>
-        <w:rPr>
-          <w:rFonts w:ascii="Helvetica" w:hAnsi="Helvetica"/>
-        </w:rPr>
-        <w:t>will</w:t>
-      </w:r>
-      <w:r>
-        <w:rPr>
-          <w:rFonts w:ascii="Helvetica" w:hAnsi="Helvetica"/>
-        </w:rPr>
-        <w:t xml:space="preserve"> be useful to interrogate whether accuracies are ultimately limited by </w:t>
-      </w:r>
-      <w:r>
-        <w:rPr>
-          <w:rFonts w:ascii="Helvetica" w:hAnsi="Helvetica"/>
-        </w:rPr>
-        <w:t xml:space="preserve">training set sizes or by some </w:t>
-      </w:r>
-      <w:r>
-        <w:rPr>
-          <w:rFonts w:ascii="Helvetica" w:hAnsi="Helvetica"/>
-        </w:rPr>
-        <w:t>other feature</w:t>
-      </w:r>
-      <w:r>
-        <w:rPr>
-          <w:rFonts w:ascii="Helvetica" w:hAnsi="Helvetica"/>
-        </w:rPr>
-        <w:t>s inherent</w:t>
-      </w:r>
-      <w:r>
-        <w:rPr>
-          <w:rFonts w:ascii="Helvetica" w:hAnsi="Helvetica"/>
-        </w:rPr>
-        <w:t xml:space="preserve"> </w:t>
-      </w:r>
-      <w:r>
-        <w:rPr>
-          <w:rFonts w:ascii="Helvetica" w:hAnsi="Helvetica"/>
-        </w:rPr>
         <w:t>to</w:t>
       </w:r>
       <w:r>
@@ -8971,21 +8965,7 @@
         <w:rPr>
           <w:rFonts w:ascii="Helvetica" w:hAnsi="Helvetica"/>
         </w:rPr>
-        <w:t xml:space="preserve"> and standards are </w:t>
-      </w:r>
-      <w:proofErr w:type="gramStart"/>
-      <w:r>
-        <w:rPr>
-          <w:rFonts w:ascii="Helvetica" w:hAnsi="Helvetica"/>
-        </w:rPr>
-        <w:t>generally lacking</w:t>
-      </w:r>
-      <w:proofErr w:type="gramEnd"/>
-      <w:r>
-        <w:rPr>
-          <w:rFonts w:ascii="Helvetica" w:hAnsi="Helvetica"/>
-        </w:rPr>
-        <w:t xml:space="preserve"> but the </w:t>
+        <w:t xml:space="preserve"> and standards are generally lacking but the </w:t>
       </w:r>
       <w:r>
         <w:rPr>
@@ -9017,15 +8997,7 @@
         <w:rPr>
           <w:rFonts w:ascii="Helvetica" w:hAnsi="Helvetica"/>
         </w:rPr>
-        <w:t xml:space="preserve"> (ranging from 0 to 1, with 1 representing perfect a</w:t>
-      </w:r>
-      <w:bookmarkStart w:id="0" w:name="_GoBack"/>
-      <w:bookmarkEnd w:id="0"/>
-      <w:r>
-        <w:rPr>
-          <w:rFonts w:ascii="Helvetica" w:hAnsi="Helvetica"/>
-        </w:rPr>
-        <w:t>ccuracy)</w:t>
+        <w:t xml:space="preserve"> (ranging from 0 to 1, with 1 representing perfect accuracy)</w:t>
       </w:r>
       <w:r>
         <w:rPr>
@@ -15395,1333 +15367,9 @@
           <w:szCs w:val="36"/>
         </w:rPr>
         <w:lastRenderedPageBreak/>
-        <w:t>Figures</w:t>
-      </w:r>
-    </w:p>
-    <w:p/>
-    <w:p>
-      <w:pPr>
-        <w:rPr>
-          <w:b/>
-        </w:rPr>
-      </w:pPr>
-      <w:r>
-        <w:rPr>
-          <w:b/>
-          <w:noProof/>
-        </w:rPr>
-        <w:drawing>
-          <wp:inline distT="0" distB="0" distL="0" distR="0" wp14:anchorId="0A6E0981" wp14:editId="62DC2ED9">
-            <wp:extent cx="4827181" cy="5412529"/>
-            <wp:effectExtent l="0" t="0" r="0" b="0"/>
-            <wp:docPr id="3" name="Picture 3"/>
-            <wp:cNvGraphicFramePr>
-              <a:graphicFrameLocks xmlns:a="http://schemas.openxmlformats.org/drawingml/2006/main" noChangeAspect="1"/>
-            </wp:cNvGraphicFramePr>
-            <a:graphic xmlns:a="http://schemas.openxmlformats.org/drawingml/2006/main">
-              <a:graphicData uri="http://schemas.openxmlformats.org/drawingml/2006/picture">
-                <pic:pic xmlns:pic="http://schemas.openxmlformats.org/drawingml/2006/picture">
-                  <pic:nvPicPr>
-                    <pic:cNvPr id="3" name="fig1_MainData.png"/>
-                    <pic:cNvPicPr/>
-                  </pic:nvPicPr>
-                  <pic:blipFill>
-                    <a:blip r:embed="rId10" cstate="print">
-                      <a:extLst>
-                        <a:ext uri="{28A0092B-C50C-407E-A947-70E740481C1C}">
-                          <a14:useLocalDpi xmlns:a14="http://schemas.microsoft.com/office/drawing/2010/main" val="0"/>
-                        </a:ext>
-                      </a:extLst>
-                    </a:blip>
-                    <a:stretch>
-                      <a:fillRect/>
-                    </a:stretch>
-                  </pic:blipFill>
-                  <pic:spPr>
-                    <a:xfrm>
-                      <a:off x="0" y="0"/>
-                      <a:ext cx="4830761" cy="5416544"/>
-                    </a:xfrm>
-                    <a:prstGeom prst="rect">
-                      <a:avLst/>
-                    </a:prstGeom>
-                  </pic:spPr>
-                </pic:pic>
-              </a:graphicData>
-            </a:graphic>
-          </wp:inline>
-        </w:drawing>
-      </w:r>
-    </w:p>
-    <w:p>
-      <w:pPr>
-        <w:rPr>
-          <w:rFonts w:ascii="Helvetica" w:hAnsi="Helvetica"/>
-          <w:b/>
-        </w:rPr>
-      </w:pPr>
-      <w:r>
-        <w:rPr>
-          <w:rFonts w:ascii="Helvetica" w:hAnsi="Helvetica"/>
-          <w:b/>
-        </w:rPr>
-        <w:t>Figure 1: Overview of available gene expression data.</w:t>
-      </w:r>
-      <w:r>
-        <w:rPr>
-          <w:rFonts w:ascii="Helvetica" w:hAnsi="Helvetica"/>
-        </w:rPr>
-        <w:t xml:space="preserve"> Our study uses a previously published dataset consisting of 155 samples [13, 14]. 152 samples have whole-transcriptome RNA-</w:t>
-      </w:r>
-      <w:proofErr w:type="spellStart"/>
-      <w:r>
-        <w:rPr>
-          <w:rFonts w:ascii="Helvetica" w:hAnsi="Helvetica"/>
-        </w:rPr>
-        <w:t>s</w:t>
-      </w:r>
-      <w:r>
-        <w:rPr>
-          <w:rFonts w:ascii="Helvetica" w:hAnsi="Helvetica"/>
-        </w:rPr>
-        <w:t>eq</w:t>
-      </w:r>
-      <w:proofErr w:type="spellEnd"/>
-      <w:r>
-        <w:rPr>
-          <w:rFonts w:ascii="Helvetica" w:hAnsi="Helvetica"/>
-        </w:rPr>
-        <w:t xml:space="preserve"> reads and 105 have mass-spec proteomics reads. 102 of the 155 samples have both mRNA and protein reads. Bacteria were grown on four different carbon sources (glucose, glycerol, gluconate, and lactate), two sodium concentrations (base and high), and three magnesium concentrations (low, base, and high). Samples were taken at multiple time points during a two-week interval, and they can be broadly subdivided into exponential phase, stationary phase, and late stationary phase samples. </w:t>
-      </w:r>
-    </w:p>
-    <w:p>
-      <w:r>
-        <w:rPr>
-          <w:noProof/>
-        </w:rPr>
-        <w:lastRenderedPageBreak/>
-        <w:drawing>
-          <wp:anchor distT="0" distB="0" distL="114300" distR="114300" simplePos="0" relativeHeight="251660288" behindDoc="0" locked="0" layoutInCell="1" allowOverlap="1" wp14:anchorId="65DFBCC9" wp14:editId="2296C4AF">
-            <wp:simplePos x="0" y="0"/>
-            <wp:positionH relativeFrom="margin">
-              <wp:posOffset>447675</wp:posOffset>
-            </wp:positionH>
-            <wp:positionV relativeFrom="paragraph">
-              <wp:posOffset>179070</wp:posOffset>
-            </wp:positionV>
-            <wp:extent cx="5026025" cy="5594985"/>
-            <wp:effectExtent l="0" t="0" r="3175" b="5715"/>
-            <wp:wrapTopAndBottom/>
-            <wp:docPr id="1" name="Picture 1"/>
-            <wp:cNvGraphicFramePr>
-              <a:graphicFrameLocks xmlns:a="http://schemas.openxmlformats.org/drawingml/2006/main" noChangeAspect="1"/>
-            </wp:cNvGraphicFramePr>
-            <a:graphic xmlns:a="http://schemas.openxmlformats.org/drawingml/2006/main">
-              <a:graphicData uri="http://schemas.openxmlformats.org/drawingml/2006/picture">
-                <pic:pic xmlns:pic="http://schemas.openxmlformats.org/drawingml/2006/picture">
-                  <pic:nvPicPr>
-                    <pic:cNvPr id="1" name="Figure2_Pipelinev7.png"/>
-                    <pic:cNvPicPr/>
-                  </pic:nvPicPr>
-                  <pic:blipFill>
-                    <a:blip r:embed="rId11" cstate="print">
-                      <a:extLst>
-                        <a:ext uri="{28A0092B-C50C-407E-A947-70E740481C1C}">
-                          <a14:useLocalDpi xmlns:a14="http://schemas.microsoft.com/office/drawing/2010/main" val="0"/>
-                        </a:ext>
-                      </a:extLst>
-                    </a:blip>
-                    <a:stretch>
-                      <a:fillRect/>
-                    </a:stretch>
-                  </pic:blipFill>
-                  <pic:spPr bwMode="auto">
-                    <a:xfrm>
-                      <a:off x="0" y="0"/>
-                      <a:ext cx="5026025" cy="5594985"/>
-                    </a:xfrm>
-                    <a:prstGeom prst="rect">
-                      <a:avLst/>
-                    </a:prstGeom>
-                    <a:ln>
-                      <a:noFill/>
-                    </a:ln>
-                    <a:extLst>
-                      <a:ext uri="{53640926-AAD7-44D8-BBD7-CCE9431645EC}">
-                        <a14:shadowObscured xmlns:a14="http://schemas.microsoft.com/office/drawing/2010/main"/>
-                      </a:ext>
-                    </a:extLst>
-                  </pic:spPr>
-                </pic:pic>
-              </a:graphicData>
-            </a:graphic>
-            <wp14:sizeRelH relativeFrom="page">
-              <wp14:pctWidth>0</wp14:pctWidth>
-            </wp14:sizeRelH>
-            <wp14:sizeRelV relativeFrom="page">
-              <wp14:pctHeight>0</wp14:pctHeight>
-            </wp14:sizeRelV>
-          </wp:anchor>
-        </w:drawing>
-      </w:r>
-    </w:p>
-    <w:p>
-      <w:pPr>
-        <w:rPr>
-          <w:rFonts w:ascii="Helvetica" w:hAnsi="Helvetica"/>
-        </w:rPr>
-      </w:pPr>
-      <w:r>
-        <w:rPr>
-          <w:rFonts w:ascii="Helvetica" w:hAnsi="Helvetica"/>
-          <w:b/>
-        </w:rPr>
-        <w:t xml:space="preserve">Figure 2: Machine learning pipeline.  </w:t>
-      </w:r>
-      <w:r>
-        <w:rPr>
-          <w:rFonts w:ascii="Helvetica" w:hAnsi="Helvetica"/>
-        </w:rPr>
-        <w:t>Our pipeline can be separated into three parts: (</w:t>
-      </w:r>
-      <w:proofErr w:type="spellStart"/>
-      <w:r>
-        <w:rPr>
-          <w:rFonts w:ascii="Helvetica" w:hAnsi="Helvetica"/>
-        </w:rPr>
-        <w:t>i</w:t>
-      </w:r>
-      <w:proofErr w:type="spellEnd"/>
-      <w:r>
-        <w:rPr>
-          <w:rFonts w:ascii="Helvetica" w:hAnsi="Helvetica"/>
-        </w:rPr>
-        <w:t>) initial data preparation, (ii) training and prediction, and (iii) model tuning. After (</w:t>
-      </w:r>
-      <w:proofErr w:type="spellStart"/>
-      <w:r>
-        <w:rPr>
-          <w:rFonts w:ascii="Helvetica" w:hAnsi="Helvetica"/>
-        </w:rPr>
-        <w:t>i</w:t>
-      </w:r>
-      <w:proofErr w:type="spellEnd"/>
-      <w:r>
-        <w:rPr>
-          <w:rFonts w:ascii="Helvetica" w:hAnsi="Helvetica"/>
-        </w:rPr>
-        <w:t>) initial data preparation, the samples are (ii) semi-randomly (preserving sub-sample ratios) separa</w:t>
-      </w:r>
-      <w:r>
-        <w:rPr>
-          <w:rFonts w:ascii="Helvetica" w:hAnsi="Helvetica"/>
-        </w:rPr>
-        <w:t>ted into 2 parts, the training/validation</w:t>
-      </w:r>
-      <w:r>
-        <w:rPr>
-          <w:rFonts w:ascii="Helvetica" w:hAnsi="Helvetica"/>
-        </w:rPr>
-        <w:t xml:space="preserve"> set and the test set. After applying </w:t>
-      </w:r>
-      <w:proofErr w:type="spellStart"/>
-      <w:r>
-        <w:rPr>
-          <w:rFonts w:ascii="Helvetica" w:hAnsi="Helvetica"/>
-        </w:rPr>
-        <w:t>fSVA</w:t>
-      </w:r>
-      <w:proofErr w:type="spellEnd"/>
-      <w:r>
-        <w:rPr>
-          <w:rFonts w:ascii="Helvetica" w:hAnsi="Helvetica"/>
-        </w:rPr>
-        <w:t xml:space="preserve"> and PCA to the training</w:t>
-      </w:r>
-      <w:r>
-        <w:rPr>
-          <w:rFonts w:ascii="Helvetica" w:hAnsi="Helvetica"/>
-        </w:rPr>
-        <w:t>/validation</w:t>
-      </w:r>
-      <w:r>
-        <w:rPr>
-          <w:rFonts w:ascii="Helvetica" w:hAnsi="Helvetica"/>
-        </w:rPr>
-        <w:t xml:space="preserve"> data, </w:t>
-      </w:r>
-      <w:r>
-        <w:rPr>
-          <w:rFonts w:ascii="Helvetica" w:hAnsi="Helvetica"/>
-        </w:rPr>
-        <w:t xml:space="preserve">we </w:t>
-      </w:r>
-      <w:r>
-        <w:rPr>
-          <w:rFonts w:ascii="Helvetica" w:hAnsi="Helvetica"/>
-        </w:rPr>
-        <w:t>train supervised SVM or random forest models</w:t>
-      </w:r>
-      <w:r>
-        <w:rPr>
-          <w:rFonts w:ascii="Helvetica" w:hAnsi="Helvetica"/>
-        </w:rPr>
-        <w:t xml:space="preserve"> on the training/validation set</w:t>
-      </w:r>
-      <w:r>
-        <w:rPr>
-          <w:rFonts w:ascii="Helvetica" w:hAnsi="Helvetica"/>
-        </w:rPr>
-        <w:t xml:space="preserve">. After obtaining the tuned model we make predictions on the test data that has been batch corrected (via </w:t>
-      </w:r>
-      <w:proofErr w:type="spellStart"/>
-      <w:r>
-        <w:rPr>
-          <w:rFonts w:ascii="Helvetica" w:hAnsi="Helvetica"/>
-        </w:rPr>
-        <w:t>fSVA</w:t>
-      </w:r>
-      <w:proofErr w:type="spellEnd"/>
-      <w:r>
-        <w:rPr>
-          <w:rFonts w:ascii="Helvetica" w:hAnsi="Helvetica"/>
-        </w:rPr>
-        <w:t>) and rotated (via PCA). This whole process is repeated 60 times to collect statistics on model performance. For model tuning (iii), t</w:t>
-      </w:r>
-      <w:r>
-        <w:rPr>
-          <w:rFonts w:ascii="Helvetica" w:hAnsi="Helvetica"/>
-        </w:rPr>
-        <w:t xml:space="preserve">he training/validation </w:t>
-      </w:r>
-      <w:r>
-        <w:rPr>
-          <w:rFonts w:ascii="Helvetica" w:hAnsi="Helvetica"/>
-        </w:rPr>
-        <w:t xml:space="preserve">data set is similarly divided semi-randomly into training and </w:t>
-      </w:r>
-      <w:r>
-        <w:rPr>
-          <w:rFonts w:ascii="Helvetica" w:hAnsi="Helvetica"/>
-        </w:rPr>
-        <w:t>validation</w:t>
-      </w:r>
-      <w:r>
-        <w:rPr>
-          <w:rFonts w:ascii="Helvetica" w:hAnsi="Helvetica"/>
-        </w:rPr>
-        <w:t xml:space="preserve"> datasets</w:t>
-      </w:r>
-      <w:r>
-        <w:rPr>
-          <w:rFonts w:ascii="Helvetica" w:hAnsi="Helvetica"/>
-        </w:rPr>
-        <w:t xml:space="preserve"> to optimize hyperparameters using a grid search approach</w:t>
-      </w:r>
-      <w:r>
-        <w:rPr>
-          <w:rFonts w:ascii="Helvetica" w:hAnsi="Helvetica"/>
-        </w:rPr>
-        <w:t xml:space="preserve">. The tuning procedure is repeated 10 times and the </w:t>
-      </w:r>
-      <w:r>
-        <w:rPr>
-          <w:rFonts w:ascii="Helvetica" w:hAnsi="Helvetica"/>
-        </w:rPr>
-        <w:t>parameter set</w:t>
-      </w:r>
-      <w:r>
-        <w:rPr>
-          <w:rFonts w:ascii="Helvetica" w:hAnsi="Helvetica"/>
-        </w:rPr>
-        <w:t xml:space="preserve"> </w:t>
-      </w:r>
-      <w:r>
-        <w:rPr>
-          <w:rFonts w:ascii="Helvetica" w:hAnsi="Helvetica"/>
-        </w:rPr>
-        <w:t xml:space="preserve">that performs best—on average—during </w:t>
-      </w:r>
-      <w:r>
-        <w:rPr>
-          <w:rFonts w:ascii="Helvetica" w:hAnsi="Helvetica"/>
-        </w:rPr>
-        <w:t xml:space="preserve">the 10 repeats is considered the winning model and is used for prediction on the test </w:t>
-      </w:r>
-      <w:r>
-        <w:rPr>
-          <w:rFonts w:ascii="Helvetica" w:hAnsi="Helvetica"/>
-        </w:rPr>
-        <w:t xml:space="preserve">set </w:t>
-      </w:r>
-      <w:r>
-        <w:rPr>
-          <w:rFonts w:ascii="Helvetica" w:hAnsi="Helvetica"/>
-        </w:rPr>
-        <w:t>data.</w:t>
-      </w:r>
-    </w:p>
-    <w:p>
-      <w:pPr>
-        <w:tabs>
-          <w:tab w:val="left" w:pos="7376"/>
-        </w:tabs>
-        <w:rPr>
-          <w:b/>
-        </w:rPr>
-      </w:pPr>
-      <w:r>
-        <w:rPr>
-          <w:b/>
-          <w:noProof/>
-        </w:rPr>
-        <w:lastRenderedPageBreak/>
-        <w:drawing>
-          <wp:inline distT="0" distB="0" distL="0" distR="0" wp14:anchorId="4DA828B3" wp14:editId="472E36E4">
-            <wp:extent cx="6400800" cy="3782060"/>
-            <wp:effectExtent l="0" t="0" r="0" b="2540"/>
-            <wp:docPr id="7" name="Picture 7"/>
-            <wp:cNvGraphicFramePr>
-              <a:graphicFrameLocks xmlns:a="http://schemas.openxmlformats.org/drawingml/2006/main" noChangeAspect="1"/>
-            </wp:cNvGraphicFramePr>
-            <a:graphic xmlns:a="http://schemas.openxmlformats.org/drawingml/2006/main">
-              <a:graphicData uri="http://schemas.openxmlformats.org/drawingml/2006/picture">
-                <pic:pic xmlns:pic="http://schemas.openxmlformats.org/drawingml/2006/picture">
-                  <pic:nvPicPr>
-                    <pic:cNvPr id="7" name="compare_mRNA_protein_models.pdf"/>
-                    <pic:cNvPicPr/>
-                  </pic:nvPicPr>
-                  <pic:blipFill>
-                    <a:blip r:embed="rId12"/>
-                    <a:stretch>
-                      <a:fillRect/>
-                    </a:stretch>
-                  </pic:blipFill>
-                  <pic:spPr>
-                    <a:xfrm>
-                      <a:off x="0" y="0"/>
-                      <a:ext cx="6400800" cy="3782060"/>
-                    </a:xfrm>
-                    <a:prstGeom prst="rect">
-                      <a:avLst/>
-                    </a:prstGeom>
-                  </pic:spPr>
-                </pic:pic>
-              </a:graphicData>
-            </a:graphic>
-          </wp:inline>
-        </w:drawing>
-      </w:r>
-    </w:p>
-    <w:p>
-      <w:pPr>
-        <w:tabs>
-          <w:tab w:val="left" w:pos="7376"/>
-        </w:tabs>
-        <w:rPr>
-          <w:b/>
-        </w:rPr>
-      </w:pPr>
-    </w:p>
-    <w:p>
-      <w:pPr>
-        <w:tabs>
-          <w:tab w:val="left" w:pos="7376"/>
-        </w:tabs>
-        <w:rPr>
-          <w:rFonts w:ascii="Helvetica" w:hAnsi="Helvetica"/>
-        </w:rPr>
-      </w:pPr>
-      <w:r>
-        <w:rPr>
-          <w:rFonts w:ascii="Helvetica" w:hAnsi="Helvetica"/>
-          <w:b/>
-        </w:rPr>
-        <w:t>Figure 3: Performance of multi-</w:t>
-      </w:r>
-      <w:r>
-        <w:rPr>
-          <w:rFonts w:ascii="Helvetica" w:hAnsi="Helvetica"/>
-          <w:b/>
-        </w:rPr>
-        <w:t>class</w:t>
-      </w:r>
-      <w:r>
-        <w:rPr>
-          <w:rFonts w:ascii="Helvetica" w:hAnsi="Helvetica"/>
-          <w:b/>
-        </w:rPr>
-        <w:t xml:space="preserve"> predictions. </w:t>
-      </w:r>
-      <w:r>
-        <w:rPr>
-          <w:rFonts w:ascii="Helvetica" w:hAnsi="Helvetica"/>
-        </w:rPr>
-        <w:t xml:space="preserve">Distributions of multi-class macro </w:t>
-      </w:r>
-      <w:r>
-        <w:rPr>
-          <w:rFonts w:ascii="Helvetica" w:hAnsi="Helvetica"/>
-          <w:i/>
-        </w:rPr>
-        <w:t>F</w:t>
-      </w:r>
-      <w:r>
-        <w:rPr>
-          <w:rFonts w:ascii="Helvetica" w:hAnsi="Helvetica"/>
-          <w:vertAlign w:val="subscript"/>
-        </w:rPr>
-        <w:t>1</w:t>
-      </w:r>
-      <w:r>
-        <w:rPr>
-          <w:rFonts w:ascii="Helvetica" w:hAnsi="Helvetica"/>
-        </w:rPr>
-        <w:t xml:space="preserve"> score for prediction of growth conditions from mRNA or protein abundances, using four different machine-learning algorithms (SVM with radial, sigmoidal, or linear kernel, and random forest [RF] models). For each model type, 60 independent models were trained on 60 independent subdivisions of the data into training</w:t>
-      </w:r>
-      <w:r>
-        <w:rPr>
-          <w:rFonts w:ascii="Helvetica" w:hAnsi="Helvetica"/>
-        </w:rPr>
-        <w:t>/validation</w:t>
-      </w:r>
-      <w:r>
-        <w:rPr>
-          <w:rFonts w:ascii="Helvetica" w:hAnsi="Helvetica"/>
-        </w:rPr>
-        <w:t xml:space="preserve"> and test sets. We found that random forest models consistently performed worse than SVM models, and predictions based on mRNA data were slightly better than predictions based on protein data. The black dots represent the mean </w:t>
-      </w:r>
-      <w:r>
-        <w:rPr>
-          <w:rFonts w:ascii="Helvetica" w:hAnsi="Helvetica"/>
-          <w:i/>
-        </w:rPr>
-        <w:t>F</w:t>
-      </w:r>
-      <w:r>
-        <w:rPr>
-          <w:rFonts w:ascii="Helvetica" w:hAnsi="Helvetica"/>
-          <w:vertAlign w:val="subscript"/>
-        </w:rPr>
-        <w:t>1</w:t>
-      </w:r>
-      <w:r>
-        <w:rPr>
-          <w:rFonts w:ascii="Helvetica" w:hAnsi="Helvetica"/>
-          <w:i/>
-        </w:rPr>
-        <w:t xml:space="preserve"> </w:t>
-      </w:r>
-      <w:r>
-        <w:rPr>
-          <w:rFonts w:ascii="Helvetica" w:hAnsi="Helvetica"/>
-        </w:rPr>
-        <w:t>scores.</w:t>
-      </w:r>
-    </w:p>
-    <w:p>
-      <w:pPr>
-        <w:tabs>
-          <w:tab w:val="left" w:pos="7376"/>
-        </w:tabs>
-      </w:pPr>
-      <w:r>
-        <w:rPr>
-          <w:noProof/>
-        </w:rPr>
-        <w:lastRenderedPageBreak/>
-        <w:drawing>
-          <wp:anchor distT="0" distB="0" distL="114300" distR="114300" simplePos="0" relativeHeight="251659264" behindDoc="0" locked="0" layoutInCell="1" allowOverlap="1" wp14:anchorId="52FC96D4" wp14:editId="142DD5FC">
-            <wp:simplePos x="0" y="0"/>
-            <wp:positionH relativeFrom="margin">
-              <wp:posOffset>669290</wp:posOffset>
-            </wp:positionH>
-            <wp:positionV relativeFrom="paragraph">
-              <wp:posOffset>0</wp:posOffset>
-            </wp:positionV>
-            <wp:extent cx="4394200" cy="5592445"/>
-            <wp:effectExtent l="0" t="0" r="0" b="0"/>
-            <wp:wrapTopAndBottom/>
-            <wp:docPr id="5" name="Picture 5"/>
-            <wp:cNvGraphicFramePr>
-              <a:graphicFrameLocks xmlns:a="http://schemas.openxmlformats.org/drawingml/2006/main" noChangeAspect="1"/>
-            </wp:cNvGraphicFramePr>
-            <a:graphic xmlns:a="http://schemas.openxmlformats.org/drawingml/2006/main">
-              <a:graphicData uri="http://schemas.openxmlformats.org/drawingml/2006/picture">
-                <pic:pic xmlns:pic="http://schemas.openxmlformats.org/drawingml/2006/picture">
-                  <pic:nvPicPr>
-                    <pic:cNvPr id="5" name="combined_mRNA_protein_square.jpeg"/>
-                    <pic:cNvPicPr/>
-                  </pic:nvPicPr>
-                  <pic:blipFill>
-                    <a:blip r:embed="rId13" cstate="print">
-                      <a:extLst>
-                        <a:ext uri="{28A0092B-C50C-407E-A947-70E740481C1C}">
-                          <a14:useLocalDpi xmlns:a14="http://schemas.microsoft.com/office/drawing/2010/main" val="0"/>
-                        </a:ext>
-                      </a:extLst>
-                    </a:blip>
-                    <a:stretch>
-                      <a:fillRect/>
-                    </a:stretch>
-                  </pic:blipFill>
-                  <pic:spPr>
-                    <a:xfrm>
-                      <a:off x="0" y="0"/>
-                      <a:ext cx="4394200" cy="5592445"/>
-                    </a:xfrm>
-                    <a:prstGeom prst="rect">
-                      <a:avLst/>
-                    </a:prstGeom>
-                  </pic:spPr>
-                </pic:pic>
-              </a:graphicData>
-            </a:graphic>
-            <wp14:sizeRelH relativeFrom="page">
-              <wp14:pctWidth>0</wp14:pctWidth>
-            </wp14:sizeRelH>
-            <wp14:sizeRelV relativeFrom="page">
-              <wp14:pctHeight>0</wp14:pctHeight>
-            </wp14:sizeRelV>
-          </wp:anchor>
-        </w:drawing>
-      </w:r>
-    </w:p>
-    <w:p>
-      <w:pPr>
-        <w:tabs>
-          <w:tab w:val="left" w:pos="7376"/>
-        </w:tabs>
-        <w:rPr>
-          <w:rFonts w:ascii="Helvetica" w:hAnsi="Helvetica"/>
-          <w:b/>
-        </w:rPr>
-      </w:pPr>
-      <w:r>
-        <w:rPr>
-          <w:rFonts w:ascii="Helvetica" w:hAnsi="Helvetica"/>
-          <w:b/>
-        </w:rPr>
-        <w:t xml:space="preserve">Figure 4. </w:t>
-      </w:r>
-      <w:r>
-        <w:rPr>
-          <w:rFonts w:ascii="Helvetica" w:hAnsi="Helvetica"/>
-          <w:b/>
-        </w:rPr>
-        <w:t>Test set p</w:t>
-      </w:r>
-      <w:r>
-        <w:rPr>
-          <w:rFonts w:ascii="Helvetica" w:hAnsi="Helvetica"/>
-          <w:b/>
-        </w:rPr>
-        <w:t xml:space="preserve">rediction accuracy for specific growth conditions. </w:t>
-      </w:r>
-      <w:r>
-        <w:rPr>
-          <w:rFonts w:ascii="Helvetica" w:hAnsi="Helvetica"/>
-        </w:rPr>
-        <w:t>In each matrix, rows represent true conditions and columns represent predicted conditions. The numbers in the cells and the shading of the cells represent the percentage (out of 60 independent replicates) with which a given true condition is predicted as a certain predicted condition. (A)</w:t>
-      </w:r>
-      <w:r>
-        <w:rPr>
-          <w:rFonts w:ascii="Helvetica" w:hAnsi="Helvetica"/>
-          <w:b/>
-        </w:rPr>
-        <w:t xml:space="preserve"> </w:t>
-      </w:r>
-      <w:r>
-        <w:rPr>
-          <w:rFonts w:ascii="Helvetica" w:hAnsi="Helvetica"/>
-        </w:rPr>
-        <w:t>Predictions based on mRNA abundances. Results are shown for the SVM with radial kernel, which was the best performing model in the tuning process on mRNA data, where it won 55 of 60 independent runs. In this sub-figure</w:t>
-      </w:r>
-      <w:r>
-        <w:rPr>
-          <w:rFonts w:ascii="Helvetica" w:hAnsi="Helvetica"/>
-        </w:rPr>
-        <w:t>, the</w:t>
-      </w:r>
-      <w:r>
-        <w:rPr>
-          <w:rFonts w:ascii="Helvetica" w:hAnsi="Helvetica"/>
-        </w:rPr>
-        <w:t xml:space="preserve"> average of the diagonal line i</w:t>
-      </w:r>
-      <w:r>
-        <w:rPr>
-          <w:rFonts w:ascii="Helvetica" w:hAnsi="Helvetica"/>
-        </w:rPr>
-        <w:t>s 60.5% and corresponding multi-</w:t>
-      </w:r>
-      <w:r>
-        <w:rPr>
-          <w:rFonts w:ascii="Helvetica" w:hAnsi="Helvetica"/>
-        </w:rPr>
-        <w:t xml:space="preserve">class macro </w:t>
-      </w:r>
-      <w:r>
-        <w:rPr>
-          <w:rFonts w:ascii="Helvetica" w:hAnsi="Helvetica"/>
-          <w:i/>
-        </w:rPr>
-        <w:t>F</w:t>
-      </w:r>
-      <w:r>
-        <w:rPr>
-          <w:rFonts w:ascii="Helvetica" w:hAnsi="Helvetica"/>
-          <w:vertAlign w:val="subscript"/>
-        </w:rPr>
-        <w:t>1</w:t>
-      </w:r>
-      <w:r>
-        <w:rPr>
-          <w:rFonts w:ascii="Helvetica" w:hAnsi="Helvetica"/>
-        </w:rPr>
-        <w:t xml:space="preserve"> score is 0.61. (B)</w:t>
-      </w:r>
-      <w:r>
-        <w:rPr>
-          <w:rFonts w:ascii="Helvetica" w:hAnsi="Helvetica"/>
-          <w:b/>
-        </w:rPr>
-        <w:t xml:space="preserve"> </w:t>
-      </w:r>
-      <w:r>
-        <w:rPr>
-          <w:rFonts w:ascii="Helvetica" w:hAnsi="Helvetica"/>
-        </w:rPr>
-        <w:t>Predictions based on protein abundances. Results are shown for the SVM with sigmoidal kernel, which was the best performing model in the tuning process on protein data, where it won 41 of 60 independent runs. In this sub-figure</w:t>
-      </w:r>
-      <w:r>
-        <w:rPr>
-          <w:rFonts w:ascii="Helvetica" w:hAnsi="Helvetica"/>
-        </w:rPr>
-        <w:t>, the</w:t>
-      </w:r>
-      <w:r>
-        <w:rPr>
-          <w:rFonts w:ascii="Helvetica" w:hAnsi="Helvetica"/>
-        </w:rPr>
-        <w:t xml:space="preserve"> average of the diagonal line i</w:t>
-      </w:r>
-      <w:r>
-        <w:rPr>
-          <w:rFonts w:ascii="Helvetica" w:hAnsi="Helvetica"/>
-        </w:rPr>
-        <w:t>s 55.1% and corresponding multi-</w:t>
-      </w:r>
-      <w:r>
-        <w:rPr>
-          <w:rFonts w:ascii="Helvetica" w:hAnsi="Helvetica"/>
-        </w:rPr>
-        <w:t xml:space="preserve">class macro </w:t>
-      </w:r>
-      <w:r>
-        <w:rPr>
-          <w:rFonts w:ascii="Helvetica" w:hAnsi="Helvetica"/>
-          <w:i/>
-        </w:rPr>
-        <w:t>F</w:t>
-      </w:r>
-      <w:r>
-        <w:rPr>
-          <w:rFonts w:ascii="Helvetica" w:hAnsi="Helvetica"/>
-          <w:vertAlign w:val="subscript"/>
-        </w:rPr>
-        <w:t>1</w:t>
-      </w:r>
-      <w:r>
-        <w:rPr>
-          <w:rFonts w:ascii="Helvetica" w:hAnsi="Helvetica"/>
-        </w:rPr>
-        <w:t xml:space="preserve"> score is 0.56.</w:t>
-      </w:r>
-    </w:p>
-    <w:p>
-      <w:pPr>
-        <w:rPr>
-          <w:b/>
-        </w:rPr>
-      </w:pPr>
-      <w:r>
-        <w:rPr>
-          <w:b/>
-          <w:noProof/>
-        </w:rPr>
-        <w:lastRenderedPageBreak/>
-        <w:drawing>
-          <wp:inline distT="0" distB="0" distL="0" distR="0" wp14:anchorId="2583C404" wp14:editId="4B8C6432">
-            <wp:extent cx="5943600" cy="3511550"/>
-            <wp:effectExtent l="0" t="0" r="0" b="6350"/>
-            <wp:docPr id="6" name="Picture 6"/>
-            <wp:cNvGraphicFramePr>
-              <a:graphicFrameLocks xmlns:a="http://schemas.openxmlformats.org/drawingml/2006/main" noChangeAspect="1"/>
-            </wp:cNvGraphicFramePr>
-            <a:graphic xmlns:a="http://schemas.openxmlformats.org/drawingml/2006/main">
-              <a:graphicData uri="http://schemas.openxmlformats.org/drawingml/2006/picture">
-                <pic:pic xmlns:pic="http://schemas.openxmlformats.org/drawingml/2006/picture">
-                  <pic:nvPicPr>
-                    <pic:cNvPr id="6" name="increasePerformanceAfterCombine_testAll.pdf"/>
-                    <pic:cNvPicPr/>
-                  </pic:nvPicPr>
-                  <pic:blipFill>
-                    <a:blip r:embed="rId14">
-                      <a:extLst>
-                        <a:ext uri="{28A0092B-C50C-407E-A947-70E740481C1C}">
-                          <a14:useLocalDpi xmlns:a14="http://schemas.microsoft.com/office/drawing/2010/main" val="0"/>
-                        </a:ext>
-                      </a:extLst>
-                    </a:blip>
-                    <a:stretch>
-                      <a:fillRect/>
-                    </a:stretch>
-                  </pic:blipFill>
-                  <pic:spPr>
-                    <a:xfrm>
-                      <a:off x="0" y="0"/>
-                      <a:ext cx="5943600" cy="3511550"/>
-                    </a:xfrm>
-                    <a:prstGeom prst="rect">
-                      <a:avLst/>
-                    </a:prstGeom>
-                  </pic:spPr>
-                </pic:pic>
-              </a:graphicData>
-            </a:graphic>
-          </wp:inline>
-        </w:drawing>
-      </w:r>
-    </w:p>
-    <w:p>
-      <w:pPr>
-        <w:rPr>
-          <w:rFonts w:ascii="Helvetica" w:hAnsi="Helvetica"/>
-          <w:b/>
-        </w:rPr>
-      </w:pPr>
-      <w:r>
-        <w:rPr>
-          <w:rFonts w:ascii="Helvetica" w:hAnsi="Helvetica"/>
-          <w:b/>
-        </w:rPr>
-        <w:t xml:space="preserve">Figure 5. Models trained on both mRNA and protein data perform better than models trained on only one data type. </w:t>
-      </w:r>
-      <w:r>
-        <w:rPr>
-          <w:rFonts w:ascii="Helvetica" w:hAnsi="Helvetica"/>
-        </w:rPr>
-        <w:t xml:space="preserve">The 102 samples for which we have both protein and mRNA abundances were used to compare the performance of machine learning models </w:t>
-      </w:r>
-      <w:r>
-        <w:rPr>
-          <w:rFonts w:ascii="Helvetica" w:hAnsi="Helvetica"/>
-        </w:rPr>
-        <w:t xml:space="preserve">based </w:t>
-      </w:r>
-      <w:r>
-        <w:rPr>
-          <w:rFonts w:ascii="Helvetica" w:hAnsi="Helvetica"/>
-        </w:rPr>
-        <w:t xml:space="preserve">on only mRNA, only protein, and mRNA and protein data combined (left </w:t>
-      </w:r>
-      <w:r>
-        <w:rPr>
-          <w:rFonts w:ascii="Helvetica" w:hAnsi="Helvetica"/>
-        </w:rPr>
-        <w:t>to right, respectively</w:t>
-      </w:r>
-      <w:r>
-        <w:rPr>
-          <w:rFonts w:ascii="Helvetica" w:hAnsi="Helvetica"/>
-        </w:rPr>
-        <w:t>). Regardless of the</w:t>
-      </w:r>
-      <w:r>
-        <w:rPr>
-          <w:rFonts w:ascii="Helvetica" w:hAnsi="Helvetica"/>
-        </w:rPr>
-        <w:t xml:space="preserve"> machine learning model used</w:t>
-      </w:r>
-      <w:r>
-        <w:rPr>
-          <w:rFonts w:ascii="Helvetica" w:hAnsi="Helvetica"/>
-        </w:rPr>
-        <w:t xml:space="preserve">, prediction performance was higher </w:t>
-      </w:r>
-      <w:r>
-        <w:rPr>
-          <w:rFonts w:ascii="Helvetica" w:hAnsi="Helvetica"/>
-        </w:rPr>
-        <w:t>for models that use</w:t>
-      </w:r>
-      <w:r>
-        <w:rPr>
-          <w:rFonts w:ascii="Helvetica" w:hAnsi="Helvetica"/>
-        </w:rPr>
-        <w:t xml:space="preserve"> protein data </w:t>
-      </w:r>
-      <w:r>
-        <w:rPr>
-          <w:rFonts w:ascii="Helvetica" w:hAnsi="Helvetica"/>
-        </w:rPr>
-        <w:t>compared to</w:t>
-      </w:r>
-      <w:r>
-        <w:rPr>
-          <w:rFonts w:ascii="Helvetica" w:hAnsi="Helvetica"/>
-        </w:rPr>
-        <w:t xml:space="preserve"> mRNA data. </w:t>
-      </w:r>
-      <w:r>
-        <w:rPr>
-          <w:rFonts w:ascii="Helvetica" w:hAnsi="Helvetica"/>
-        </w:rPr>
-        <w:t xml:space="preserve">Further, using both </w:t>
-      </w:r>
-      <w:r>
-        <w:rPr>
-          <w:rFonts w:ascii="Helvetica" w:hAnsi="Helvetica"/>
-        </w:rPr>
-        <w:t xml:space="preserve">mRNA </w:t>
-      </w:r>
-      <w:r>
-        <w:rPr>
-          <w:rFonts w:ascii="Helvetica" w:hAnsi="Helvetica"/>
-        </w:rPr>
-        <w:t>and</w:t>
-      </w:r>
-      <w:r>
-        <w:rPr>
-          <w:rFonts w:ascii="Helvetica" w:hAnsi="Helvetica"/>
-        </w:rPr>
-        <w:t xml:space="preserve"> protein data </w:t>
-      </w:r>
-      <w:r>
-        <w:rPr>
-          <w:rFonts w:ascii="Helvetica" w:hAnsi="Helvetica"/>
-        </w:rPr>
-        <w:t>resulted in higher predictive power compared to either alone</w:t>
-      </w:r>
-      <w:r>
-        <w:rPr>
-          <w:rFonts w:ascii="Helvetica" w:hAnsi="Helvetica"/>
-        </w:rPr>
-        <w:t>. Statistical significance of these differences is reported in Table 2.</w:t>
-      </w:r>
-    </w:p>
-    <w:p>
-      <w:r>
-        <w:rPr>
-          <w:noProof/>
-        </w:rPr>
-        <w:lastRenderedPageBreak/>
-        <w:br/>
-      </w:r>
-      <w:r>
-        <w:rPr>
-          <w:noProof/>
-        </w:rPr>
-        <w:drawing>
-          <wp:inline distT="0" distB="0" distL="0" distR="0" wp14:anchorId="21A2FD01" wp14:editId="04D0D619">
-            <wp:extent cx="6400800" cy="3782060"/>
-            <wp:effectExtent l="0" t="0" r="0" b="2540"/>
-            <wp:docPr id="10" name="Picture 10"/>
-            <wp:cNvGraphicFramePr>
-              <a:graphicFrameLocks xmlns:a="http://schemas.openxmlformats.org/drawingml/2006/main" noChangeAspect="1"/>
-            </wp:cNvGraphicFramePr>
-            <a:graphic xmlns:a="http://schemas.openxmlformats.org/drawingml/2006/main">
-              <a:graphicData uri="http://schemas.openxmlformats.org/drawingml/2006/picture">
-                <pic:pic xmlns:pic="http://schemas.openxmlformats.org/drawingml/2006/picture">
-                  <pic:nvPicPr>
-                    <pic:cNvPr id="10" name="changePerformanceExpSta_testAll.pdf"/>
-                    <pic:cNvPicPr/>
-                  </pic:nvPicPr>
-                  <pic:blipFill>
-                    <a:blip r:embed="rId15"/>
-                    <a:stretch>
-                      <a:fillRect/>
-                    </a:stretch>
-                  </pic:blipFill>
-                  <pic:spPr>
-                    <a:xfrm>
-                      <a:off x="0" y="0"/>
-                      <a:ext cx="6400800" cy="3782060"/>
-                    </a:xfrm>
-                    <a:prstGeom prst="rect">
-                      <a:avLst/>
-                    </a:prstGeom>
-                  </pic:spPr>
-                </pic:pic>
-              </a:graphicData>
-            </a:graphic>
-          </wp:inline>
-        </w:drawing>
-      </w:r>
-      <w:r>
-        <w:rPr>
-          <w:b/>
-        </w:rPr>
-        <w:br/>
-      </w:r>
-      <w:r>
-        <w:rPr>
-          <w:rFonts w:ascii="Helvetica" w:hAnsi="Helvetica"/>
-          <w:b/>
-        </w:rPr>
-        <w:t xml:space="preserve">Figure 6. Prediction accuracy systematically declines from exponential to stationary. </w:t>
-      </w:r>
-      <w:r>
-        <w:rPr>
-          <w:rFonts w:ascii="Helvetica" w:hAnsi="Helvetica"/>
-        </w:rPr>
-        <w:t xml:space="preserve">We separated data by growth phase and then trained </w:t>
-      </w:r>
-      <w:r>
-        <w:rPr>
-          <w:rFonts w:ascii="Helvetica" w:hAnsi="Helvetica"/>
-        </w:rPr>
-        <w:t xml:space="preserve">separate </w:t>
-      </w:r>
-      <w:r>
-        <w:rPr>
-          <w:rFonts w:ascii="Helvetica" w:hAnsi="Helvetica"/>
-        </w:rPr>
-        <w:t xml:space="preserve">models to predict carbon source, magnesium level, and sodium level within each growth phase. Regardless of </w:t>
-      </w:r>
-      <w:r>
-        <w:rPr>
-          <w:rFonts w:ascii="Helvetica" w:hAnsi="Helvetica"/>
-        </w:rPr>
-        <w:t>the</w:t>
-      </w:r>
-      <w:r>
-        <w:rPr>
-          <w:rFonts w:ascii="Helvetica" w:hAnsi="Helvetica"/>
-        </w:rPr>
-        <w:t xml:space="preserve"> data source</w:t>
-      </w:r>
-      <w:r>
-        <w:rPr>
-          <w:rFonts w:ascii="Helvetica" w:hAnsi="Helvetica"/>
-        </w:rPr>
-        <w:t xml:space="preserve">, prediction accuracy was substantially lower for stationary-phase samples than for exponential-phase samples. For each model and growth phase, dots show the mean </w:t>
-      </w:r>
-      <w:r>
-        <w:rPr>
-          <w:rFonts w:ascii="Helvetica" w:hAnsi="Helvetica"/>
-          <w:i/>
-        </w:rPr>
-        <w:t>F</w:t>
-      </w:r>
-      <w:r>
-        <w:rPr>
-          <w:rFonts w:ascii="Helvetica" w:hAnsi="Helvetica"/>
-          <w:vertAlign w:val="subscript"/>
-        </w:rPr>
-        <w:t>1</w:t>
-      </w:r>
-      <w:r>
-        <w:rPr>
-          <w:rFonts w:ascii="Helvetica" w:hAnsi="Helvetica"/>
-        </w:rPr>
-        <w:t xml:space="preserve"> score over 60 replicates and lines connect mean </w:t>
-      </w:r>
-      <w:r>
-        <w:rPr>
-          <w:rFonts w:ascii="Helvetica" w:hAnsi="Helvetica"/>
-          <w:i/>
-        </w:rPr>
-        <w:t>F</w:t>
-      </w:r>
-      <w:r>
-        <w:rPr>
-          <w:rFonts w:ascii="Helvetica" w:hAnsi="Helvetica"/>
-          <w:vertAlign w:val="subscript"/>
-        </w:rPr>
-        <w:t>1</w:t>
-      </w:r>
-      <w:r>
-        <w:rPr>
-          <w:rFonts w:ascii="Helvetica" w:hAnsi="Helvetica"/>
-        </w:rPr>
-        <w:t xml:space="preserve"> scores calculated for the same model.</w:t>
-      </w:r>
-      <w:r>
-        <w:rPr>
-          <w:rFonts w:ascii="Helvetica" w:hAnsi="Helvetica"/>
-          <w:b/>
-        </w:rPr>
-        <w:br w:type="page"/>
-      </w:r>
-    </w:p>
-    <w:p>
-      <w:pPr>
-        <w:rPr>
-          <w:b/>
-        </w:rPr>
-      </w:pPr>
-      <w:r>
-        <w:rPr>
-          <w:b/>
-          <w:noProof/>
-        </w:rPr>
-        <w:lastRenderedPageBreak/>
-        <w:drawing>
-          <wp:inline distT="0" distB="0" distL="0" distR="0" wp14:anchorId="5AB2428A" wp14:editId="03AF9096">
-            <wp:extent cx="6400800" cy="4460240"/>
-            <wp:effectExtent l="0" t="0" r="0" b="0"/>
-            <wp:docPr id="4" name="Picture 4"/>
-            <wp:cNvGraphicFramePr>
-              <a:graphicFrameLocks xmlns:a="http://schemas.openxmlformats.org/drawingml/2006/main" noChangeAspect="1"/>
-            </wp:cNvGraphicFramePr>
-            <a:graphic xmlns:a="http://schemas.openxmlformats.org/drawingml/2006/main">
-              <a:graphicData uri="http://schemas.openxmlformats.org/drawingml/2006/picture">
-                <pic:pic xmlns:pic="http://schemas.openxmlformats.org/drawingml/2006/picture">
-                  <pic:nvPicPr>
-                    <pic:cNvPr id="4" name="distinctTests_mRNA_Protein.pdf"/>
-                    <pic:cNvPicPr/>
-                  </pic:nvPicPr>
-                  <pic:blipFill>
-                    <a:blip r:embed="rId16"/>
-                    <a:stretch>
-                      <a:fillRect/>
-                    </a:stretch>
-                  </pic:blipFill>
-                  <pic:spPr>
-                    <a:xfrm>
-                      <a:off x="0" y="0"/>
-                      <a:ext cx="6400800" cy="4460240"/>
-                    </a:xfrm>
-                    <a:prstGeom prst="rect">
-                      <a:avLst/>
-                    </a:prstGeom>
-                  </pic:spPr>
-                </pic:pic>
-              </a:graphicData>
-            </a:graphic>
-          </wp:inline>
-        </w:drawing>
-      </w:r>
-    </w:p>
-    <w:p>
-      <w:pPr>
-        <w:rPr>
-          <w:rFonts w:ascii="Helvetica" w:hAnsi="Helvetica"/>
-        </w:rPr>
-      </w:pPr>
-      <w:r>
-        <w:rPr>
-          <w:rFonts w:ascii="Helvetica" w:hAnsi="Helvetica"/>
-          <w:b/>
-        </w:rPr>
-        <w:t xml:space="preserve">Figure 7. Model performance on univariate predictions. </w:t>
-      </w:r>
-      <w:r>
-        <w:rPr>
-          <w:rFonts w:ascii="Helvetica" w:hAnsi="Helvetica"/>
-        </w:rPr>
-        <w:t xml:space="preserve">The multi-class </w:t>
-      </w:r>
-      <w:r>
-        <w:rPr>
-          <w:rFonts w:ascii="Helvetica" w:hAnsi="Helvetica"/>
-        </w:rPr>
-        <w:t>macro</w:t>
-      </w:r>
-      <w:r>
-        <w:rPr>
-          <w:rFonts w:ascii="Helvetica" w:hAnsi="Helvetica"/>
-        </w:rPr>
-        <w:t>-</w:t>
-      </w:r>
-      <w:r>
-        <w:rPr>
-          <w:rFonts w:ascii="Helvetica" w:hAnsi="Helvetica"/>
-          <w:i/>
-        </w:rPr>
-        <w:t>F</w:t>
-      </w:r>
-      <w:r>
-        <w:rPr>
-          <w:rFonts w:ascii="Helvetica" w:hAnsi="Helvetica"/>
-          <w:vertAlign w:val="subscript"/>
-        </w:rPr>
-        <w:t>1</w:t>
-      </w:r>
-      <w:r>
-        <w:rPr>
-          <w:rFonts w:ascii="Helvetica" w:hAnsi="Helvetica"/>
-        </w:rPr>
-        <w:t xml:space="preserve"> score of tuned models over test data for four individual conditions: carbon source, growth phase, Mg</w:t>
-      </w:r>
-      <w:r>
-        <w:rPr>
-          <w:rFonts w:ascii="Helvetica" w:hAnsi="Helvetica"/>
-          <w:vertAlign w:val="superscript"/>
-        </w:rPr>
-        <w:t>2+</w:t>
-      </w:r>
-      <w:r>
-        <w:rPr>
-          <w:rFonts w:ascii="Helvetica" w:hAnsi="Helvetica"/>
-        </w:rPr>
-        <w:t xml:space="preserve"> levels, </w:t>
-      </w:r>
-      <w:r>
-        <w:rPr>
-          <w:rFonts w:ascii="Helvetica" w:hAnsi="Helvetica"/>
-        </w:rPr>
-        <w:t>and Na</w:t>
-      </w:r>
-      <w:r>
-        <w:rPr>
-          <w:rFonts w:ascii="Helvetica" w:hAnsi="Helvetica"/>
-          <w:vertAlign w:val="superscript"/>
-        </w:rPr>
-        <w:t>+</w:t>
-      </w:r>
-      <w:r>
-        <w:rPr>
-          <w:rFonts w:ascii="Helvetica" w:hAnsi="Helvetica"/>
-        </w:rPr>
-        <w:t xml:space="preserve"> levels. To keep mRNA-based and protein-based predictions comparable, we used the 102 samples with both mRNA and protei</w:t>
-      </w:r>
-      <w:r>
-        <w:rPr>
-          <w:rFonts w:ascii="Helvetica" w:hAnsi="Helvetica"/>
-        </w:rPr>
-        <w:t xml:space="preserve">n abundances for this analysis. To facilitate comparison with our previous results, </w:t>
-      </w:r>
-      <w:r>
-        <w:rPr>
-          <w:rFonts w:ascii="Helvetica" w:hAnsi="Helvetica"/>
-        </w:rPr>
-        <w:t xml:space="preserve">we used the </w:t>
-      </w:r>
-      <w:r>
-        <w:rPr>
-          <w:rFonts w:ascii="Helvetica" w:hAnsi="Helvetica"/>
-        </w:rPr>
-        <w:t xml:space="preserve">multi-class </w:t>
-      </w:r>
-      <w:r>
-        <w:rPr>
-          <w:rFonts w:ascii="Helvetica" w:hAnsi="Helvetica"/>
-        </w:rPr>
-        <w:t>macro</w:t>
-      </w:r>
-      <w:r>
-        <w:rPr>
-          <w:rFonts w:ascii="Helvetica" w:hAnsi="Helvetica"/>
-        </w:rPr>
-        <w:t>-</w:t>
-      </w:r>
-      <w:r>
-        <w:rPr>
-          <w:rFonts w:ascii="Helvetica" w:hAnsi="Helvetica"/>
-          <w:i/>
-        </w:rPr>
-        <w:t>F</w:t>
-      </w:r>
-      <w:r>
-        <w:rPr>
-          <w:rFonts w:ascii="Helvetica" w:hAnsi="Helvetica"/>
-          <w:vertAlign w:val="subscript"/>
-        </w:rPr>
-        <w:t>1</w:t>
-      </w:r>
-      <w:r>
-        <w:rPr>
-          <w:rFonts w:ascii="Helvetica" w:hAnsi="Helvetica"/>
-        </w:rPr>
-        <w:t xml:space="preserve"> score</w:t>
-      </w:r>
-      <w:r>
-        <w:rPr>
-          <w:rFonts w:ascii="Helvetica" w:hAnsi="Helvetica"/>
-        </w:rPr>
-        <w:t xml:space="preserve"> </w:t>
-      </w:r>
-      <w:r>
-        <w:rPr>
-          <w:rFonts w:ascii="Helvetica" w:hAnsi="Helvetica"/>
-        </w:rPr>
-        <w:t>even for univariate predictions</w:t>
-      </w:r>
-      <w:r>
-        <w:rPr>
-          <w:rFonts w:ascii="Helvetica" w:hAnsi="Helvetica"/>
-        </w:rPr>
-        <w:t xml:space="preserve"> by averaging the component </w:t>
-      </w:r>
-      <w:r>
-        <w:rPr>
-          <w:rFonts w:ascii="Helvetica" w:hAnsi="Helvetica"/>
-          <w:i/>
-        </w:rPr>
-        <w:t>F</w:t>
-      </w:r>
-      <w:r>
-        <w:rPr>
-          <w:rFonts w:ascii="Helvetica" w:hAnsi="Helvetica"/>
-          <w:vertAlign w:val="subscript"/>
-        </w:rPr>
-        <w:t>1</w:t>
-      </w:r>
-      <w:r>
-        <w:rPr>
-          <w:rFonts w:ascii="Helvetica" w:hAnsi="Helvetica"/>
-        </w:rPr>
-        <w:t xml:space="preserve"> score</w:t>
-      </w:r>
-      <w:r>
-        <w:rPr>
-          <w:rFonts w:ascii="Helvetica" w:hAnsi="Helvetica"/>
-        </w:rPr>
-        <w:t>s for the individual outcomes (</w:t>
-      </w:r>
-      <w:r>
-        <w:rPr>
-          <w:rFonts w:ascii="Helvetica" w:hAnsi="Helvetica"/>
-        </w:rPr>
-        <w:t>such as the different carbon sources</w:t>
-      </w:r>
-      <w:r>
-        <w:rPr>
-          <w:rFonts w:ascii="Helvetica" w:hAnsi="Helvetica"/>
-        </w:rPr>
-        <w:t>)</w:t>
-      </w:r>
-      <w:r>
-        <w:rPr>
-          <w:rFonts w:ascii="Helvetica" w:hAnsi="Helvetica"/>
-        </w:rPr>
-        <w:t>.</w:t>
-      </w:r>
-    </w:p>
-    <w:p>
-      <w:pPr>
-        <w:keepNext/>
-        <w:keepLines/>
-        <w:spacing w:before="200" w:line="360" w:lineRule="auto"/>
-        <w:outlineLvl w:val="1"/>
-        <w:rPr>
-          <w:rFonts w:ascii="Helvetica" w:eastAsia="MS Gothic" w:hAnsi="Helvetica"/>
-          <w:b/>
-          <w:bCs/>
-          <w:sz w:val="26"/>
-          <w:szCs w:val="26"/>
-        </w:rPr>
-      </w:pPr>
-    </w:p>
-    <w:p>
-      <w:pPr>
-        <w:keepNext/>
-        <w:keepLines/>
-        <w:spacing w:before="200"/>
-        <w:outlineLvl w:val="1"/>
+        <w:t>Figure</w:t>
+      </w:r>
+      <w:r>
         <w:rPr>
           <w:rFonts w:ascii="Helvetica" w:eastAsiaTheme="majorEastAsia" w:hAnsi="Helvetica" w:cstheme="majorBidi"/>
           <w:b/>
@@ -16730,8 +15378,1056 @@
           <w:sz w:val="36"/>
           <w:szCs w:val="36"/>
         </w:rPr>
-      </w:pPr>
-      <w:r>
+        <w:t xml:space="preserve"> captions</w:t>
+      </w:r>
+    </w:p>
+    <w:p>
+      <w:pPr>
+        <w:rPr>
+          <w:b/>
+        </w:rPr>
+      </w:pPr>
+    </w:p>
+    <w:p>
+      <w:pPr>
+        <w:rPr>
+          <w:rFonts w:ascii="Helvetica" w:hAnsi="Helvetica"/>
+          <w:b/>
+        </w:rPr>
+      </w:pPr>
+      <w:r>
+        <w:rPr>
+          <w:rFonts w:ascii="Helvetica" w:hAnsi="Helvetica"/>
+          <w:b/>
+        </w:rPr>
+        <w:t>Fig</w:t>
+      </w:r>
+      <w:r>
+        <w:rPr>
+          <w:rFonts w:ascii="Helvetica" w:hAnsi="Helvetica"/>
+          <w:b/>
+        </w:rPr>
+        <w:t xml:space="preserve"> 1: Overview of available gene expression data.</w:t>
+      </w:r>
+      <w:r>
+        <w:rPr>
+          <w:rFonts w:ascii="Helvetica" w:hAnsi="Helvetica"/>
+        </w:rPr>
+        <w:t xml:space="preserve"> Our study uses a previously published dataset consisting of 155 samples [13, 14]. 152 samples have whole-transcriptome RNA-</w:t>
+      </w:r>
+      <w:proofErr w:type="spellStart"/>
+      <w:r>
+        <w:rPr>
+          <w:rFonts w:ascii="Helvetica" w:hAnsi="Helvetica"/>
+        </w:rPr>
+        <w:t>s</w:t>
+      </w:r>
+      <w:r>
+        <w:rPr>
+          <w:rFonts w:ascii="Helvetica" w:hAnsi="Helvetica"/>
+        </w:rPr>
+        <w:t>eq</w:t>
+      </w:r>
+      <w:proofErr w:type="spellEnd"/>
+      <w:r>
+        <w:rPr>
+          <w:rFonts w:ascii="Helvetica" w:hAnsi="Helvetica"/>
+        </w:rPr>
+        <w:t xml:space="preserve"> reads and 105 have mass-spec proteomics reads. 102 of the 155 samples have both mRNA and protein reads. Bacteria were grown on four different carbon sources (glucose, glycerol, gluconate, and lactate), two sodium concentrations (base and high), and three magnesium concentrations (low, base, and high). Samples were taken at multiple time points during a two-week interval, and they can be broadly subdivided into exponential phase, stationary phase, and late stationary phase samples. </w:t>
+      </w:r>
+    </w:p>
+    <w:p/>
+    <w:p>
+      <w:pPr>
+        <w:rPr>
+          <w:rFonts w:ascii="Helvetica" w:hAnsi="Helvetica"/>
+        </w:rPr>
+      </w:pPr>
+      <w:r>
+        <w:rPr>
+          <w:rFonts w:ascii="Helvetica" w:hAnsi="Helvetica"/>
+          <w:b/>
+        </w:rPr>
+        <w:t>Fig</w:t>
+      </w:r>
+      <w:r>
+        <w:rPr>
+          <w:rFonts w:ascii="Helvetica" w:hAnsi="Helvetica"/>
+          <w:b/>
+        </w:rPr>
+        <w:t xml:space="preserve"> 2: Machine learning pipeline.  </w:t>
+      </w:r>
+      <w:r>
+        <w:rPr>
+          <w:rFonts w:ascii="Helvetica" w:hAnsi="Helvetica"/>
+        </w:rPr>
+        <w:t>Our pipeline can be separated into three parts: (</w:t>
+      </w:r>
+      <w:proofErr w:type="spellStart"/>
+      <w:r>
+        <w:rPr>
+          <w:rFonts w:ascii="Helvetica" w:hAnsi="Helvetica"/>
+        </w:rPr>
+        <w:t>i</w:t>
+      </w:r>
+      <w:proofErr w:type="spellEnd"/>
+      <w:r>
+        <w:rPr>
+          <w:rFonts w:ascii="Helvetica" w:hAnsi="Helvetica"/>
+        </w:rPr>
+        <w:t>) initial data preparation, (ii) training and prediction, and (iii) model tuning. After (</w:t>
+      </w:r>
+      <w:proofErr w:type="spellStart"/>
+      <w:r>
+        <w:rPr>
+          <w:rFonts w:ascii="Helvetica" w:hAnsi="Helvetica"/>
+        </w:rPr>
+        <w:t>i</w:t>
+      </w:r>
+      <w:proofErr w:type="spellEnd"/>
+      <w:r>
+        <w:rPr>
+          <w:rFonts w:ascii="Helvetica" w:hAnsi="Helvetica"/>
+        </w:rPr>
+        <w:t>) initial data preparation, the samples are (ii) semi-randomly (preserving sub-sample ratios) separa</w:t>
+      </w:r>
+      <w:r>
+        <w:rPr>
+          <w:rFonts w:ascii="Helvetica" w:hAnsi="Helvetica"/>
+        </w:rPr>
+        <w:t>ted into 2 parts, the training/validation</w:t>
+      </w:r>
+      <w:r>
+        <w:rPr>
+          <w:rFonts w:ascii="Helvetica" w:hAnsi="Helvetica"/>
+        </w:rPr>
+        <w:t xml:space="preserve"> set and the test set. After applying </w:t>
+      </w:r>
+      <w:proofErr w:type="spellStart"/>
+      <w:r>
+        <w:rPr>
+          <w:rFonts w:ascii="Helvetica" w:hAnsi="Helvetica"/>
+        </w:rPr>
+        <w:t>fSVA</w:t>
+      </w:r>
+      <w:proofErr w:type="spellEnd"/>
+      <w:r>
+        <w:rPr>
+          <w:rFonts w:ascii="Helvetica" w:hAnsi="Helvetica"/>
+        </w:rPr>
+        <w:t xml:space="preserve"> and PCA to the training</w:t>
+      </w:r>
+      <w:r>
+        <w:rPr>
+          <w:rFonts w:ascii="Helvetica" w:hAnsi="Helvetica"/>
+        </w:rPr>
+        <w:t>/validation</w:t>
+      </w:r>
+      <w:r>
+        <w:rPr>
+          <w:rFonts w:ascii="Helvetica" w:hAnsi="Helvetica"/>
+        </w:rPr>
+        <w:t xml:space="preserve"> data, </w:t>
+      </w:r>
+      <w:r>
+        <w:rPr>
+          <w:rFonts w:ascii="Helvetica" w:hAnsi="Helvetica"/>
+        </w:rPr>
+        <w:t xml:space="preserve">we </w:t>
+      </w:r>
+      <w:r>
+        <w:rPr>
+          <w:rFonts w:ascii="Helvetica" w:hAnsi="Helvetica"/>
+        </w:rPr>
+        <w:t>train supervised SVM or random forest models</w:t>
+      </w:r>
+      <w:r>
+        <w:rPr>
+          <w:rFonts w:ascii="Helvetica" w:hAnsi="Helvetica"/>
+        </w:rPr>
+        <w:t xml:space="preserve"> on the training/validation set</w:t>
+      </w:r>
+      <w:r>
+        <w:rPr>
+          <w:rFonts w:ascii="Helvetica" w:hAnsi="Helvetica"/>
+        </w:rPr>
+        <w:t xml:space="preserve">. After obtaining the tuned model we make predictions on the test data that has been batch corrected (via </w:t>
+      </w:r>
+      <w:proofErr w:type="spellStart"/>
+      <w:r>
+        <w:rPr>
+          <w:rFonts w:ascii="Helvetica" w:hAnsi="Helvetica"/>
+        </w:rPr>
+        <w:t>fSVA</w:t>
+      </w:r>
+      <w:proofErr w:type="spellEnd"/>
+      <w:r>
+        <w:rPr>
+          <w:rFonts w:ascii="Helvetica" w:hAnsi="Helvetica"/>
+        </w:rPr>
+        <w:t>) and rotated (via PCA). This whole process is repeated 60 times to collect statistics on model performance. For model tuning (iii), t</w:t>
+      </w:r>
+      <w:r>
+        <w:rPr>
+          <w:rFonts w:ascii="Helvetica" w:hAnsi="Helvetica"/>
+        </w:rPr>
+        <w:t xml:space="preserve">he training/validation </w:t>
+      </w:r>
+      <w:r>
+        <w:rPr>
+          <w:rFonts w:ascii="Helvetica" w:hAnsi="Helvetica"/>
+        </w:rPr>
+        <w:t xml:space="preserve">data set is similarly divided semi-randomly into training and </w:t>
+      </w:r>
+      <w:r>
+        <w:rPr>
+          <w:rFonts w:ascii="Helvetica" w:hAnsi="Helvetica"/>
+        </w:rPr>
+        <w:t>validation</w:t>
+      </w:r>
+      <w:r>
+        <w:rPr>
+          <w:rFonts w:ascii="Helvetica" w:hAnsi="Helvetica"/>
+        </w:rPr>
+        <w:t xml:space="preserve"> datasets</w:t>
+      </w:r>
+      <w:r>
+        <w:rPr>
+          <w:rFonts w:ascii="Helvetica" w:hAnsi="Helvetica"/>
+        </w:rPr>
+        <w:t xml:space="preserve"> to optimize hyperparameters using a grid search approach</w:t>
+      </w:r>
+      <w:r>
+        <w:rPr>
+          <w:rFonts w:ascii="Helvetica" w:hAnsi="Helvetica"/>
+        </w:rPr>
+        <w:t xml:space="preserve">. The tuning procedure is repeated 10 times and the </w:t>
+      </w:r>
+      <w:r>
+        <w:rPr>
+          <w:rFonts w:ascii="Helvetica" w:hAnsi="Helvetica"/>
+        </w:rPr>
+        <w:t>parameter set</w:t>
+      </w:r>
+      <w:r>
+        <w:rPr>
+          <w:rFonts w:ascii="Helvetica" w:hAnsi="Helvetica"/>
+        </w:rPr>
+        <w:t xml:space="preserve"> </w:t>
+      </w:r>
+      <w:r>
+        <w:rPr>
+          <w:rFonts w:ascii="Helvetica" w:hAnsi="Helvetica"/>
+        </w:rPr>
+        <w:t xml:space="preserve">that performs best—on average—during </w:t>
+      </w:r>
+      <w:r>
+        <w:rPr>
+          <w:rFonts w:ascii="Helvetica" w:hAnsi="Helvetica"/>
+        </w:rPr>
+        <w:t xml:space="preserve">the 10 repeats is considered the winning model and is used for prediction on the test </w:t>
+      </w:r>
+      <w:r>
+        <w:rPr>
+          <w:rFonts w:ascii="Helvetica" w:hAnsi="Helvetica"/>
+        </w:rPr>
+        <w:t xml:space="preserve">set </w:t>
+      </w:r>
+      <w:r>
+        <w:rPr>
+          <w:rFonts w:ascii="Helvetica" w:hAnsi="Helvetica"/>
+        </w:rPr>
+        <w:t>data.</w:t>
+      </w:r>
+    </w:p>
+    <w:p>
+      <w:pPr>
+        <w:tabs>
+          <w:tab w:val="left" w:pos="7376"/>
+        </w:tabs>
+        <w:rPr>
+          <w:b/>
+        </w:rPr>
+      </w:pPr>
+    </w:p>
+    <w:p>
+      <w:pPr>
+        <w:tabs>
+          <w:tab w:val="left" w:pos="7376"/>
+        </w:tabs>
+        <w:rPr>
+          <w:rFonts w:ascii="Helvetica" w:hAnsi="Helvetica"/>
+        </w:rPr>
+      </w:pPr>
+      <w:r>
+        <w:rPr>
+          <w:rFonts w:ascii="Helvetica" w:hAnsi="Helvetica"/>
+          <w:b/>
+        </w:rPr>
+        <w:t>Fig</w:t>
+      </w:r>
+      <w:r>
+        <w:rPr>
+          <w:rFonts w:ascii="Helvetica" w:hAnsi="Helvetica"/>
+          <w:b/>
+        </w:rPr>
+        <w:t xml:space="preserve"> 3: Performance of multi-</w:t>
+      </w:r>
+      <w:r>
+        <w:rPr>
+          <w:rFonts w:ascii="Helvetica" w:hAnsi="Helvetica"/>
+          <w:b/>
+        </w:rPr>
+        <w:t>class</w:t>
+      </w:r>
+      <w:r>
+        <w:rPr>
+          <w:rFonts w:ascii="Helvetica" w:hAnsi="Helvetica"/>
+          <w:b/>
+        </w:rPr>
+        <w:t xml:space="preserve"> predictions. </w:t>
+      </w:r>
+      <w:r>
+        <w:rPr>
+          <w:rFonts w:ascii="Helvetica" w:hAnsi="Helvetica"/>
+        </w:rPr>
+        <w:t xml:space="preserve">Distributions of multi-class macro </w:t>
+      </w:r>
+      <w:r>
+        <w:rPr>
+          <w:rFonts w:ascii="Helvetica" w:hAnsi="Helvetica"/>
+          <w:i/>
+        </w:rPr>
+        <w:t>F</w:t>
+      </w:r>
+      <w:r>
+        <w:rPr>
+          <w:rFonts w:ascii="Helvetica" w:hAnsi="Helvetica"/>
+          <w:vertAlign w:val="subscript"/>
+        </w:rPr>
+        <w:t>1</w:t>
+      </w:r>
+      <w:r>
+        <w:rPr>
+          <w:rFonts w:ascii="Helvetica" w:hAnsi="Helvetica"/>
+        </w:rPr>
+        <w:t xml:space="preserve"> score for prediction of growth conditions from mRNA or protein abundances, using four different machine-learning algorithms (SVM with radial, sigmoidal, or linear kernel, and random forest [RF] models). For each model type, 60 independent models were trained on 60 independent subdivisions of the data into training</w:t>
+      </w:r>
+      <w:r>
+        <w:rPr>
+          <w:rFonts w:ascii="Helvetica" w:hAnsi="Helvetica"/>
+        </w:rPr>
+        <w:t>/validation</w:t>
+      </w:r>
+      <w:r>
+        <w:rPr>
+          <w:rFonts w:ascii="Helvetica" w:hAnsi="Helvetica"/>
+        </w:rPr>
+        <w:t xml:space="preserve"> and test sets. We found that random forest models consistently performed worse than SVM models, and predictions based on mRNA data were slightly better than predictions based on protein data. The black dots represent the mean </w:t>
+      </w:r>
+      <w:r>
+        <w:rPr>
+          <w:rFonts w:ascii="Helvetica" w:hAnsi="Helvetica"/>
+          <w:i/>
+        </w:rPr>
+        <w:t>F</w:t>
+      </w:r>
+      <w:r>
+        <w:rPr>
+          <w:rFonts w:ascii="Helvetica" w:hAnsi="Helvetica"/>
+          <w:vertAlign w:val="subscript"/>
+        </w:rPr>
+        <w:t>1</w:t>
+      </w:r>
+      <w:r>
+        <w:rPr>
+          <w:rFonts w:ascii="Helvetica" w:hAnsi="Helvetica"/>
+          <w:i/>
+        </w:rPr>
+        <w:t xml:space="preserve"> </w:t>
+      </w:r>
+      <w:r>
+        <w:rPr>
+          <w:rFonts w:ascii="Helvetica" w:hAnsi="Helvetica"/>
+        </w:rPr>
+        <w:t>scores.</w:t>
+      </w:r>
+    </w:p>
+    <w:p>
+      <w:pPr>
+        <w:tabs>
+          <w:tab w:val="left" w:pos="7376"/>
+        </w:tabs>
+      </w:pPr>
+    </w:p>
+    <w:p>
+      <w:pPr>
+        <w:tabs>
+          <w:tab w:val="left" w:pos="7376"/>
+        </w:tabs>
+        <w:rPr>
+          <w:rFonts w:ascii="Helvetica" w:hAnsi="Helvetica"/>
+          <w:b/>
+        </w:rPr>
+      </w:pPr>
+      <w:r>
+        <w:rPr>
+          <w:rFonts w:ascii="Helvetica" w:hAnsi="Helvetica"/>
+          <w:b/>
+        </w:rPr>
+        <w:t>Fig</w:t>
+      </w:r>
+      <w:r>
+        <w:rPr>
+          <w:rFonts w:ascii="Helvetica" w:hAnsi="Helvetica"/>
+          <w:b/>
+        </w:rPr>
+        <w:t xml:space="preserve"> 4. </w:t>
+      </w:r>
+      <w:r>
+        <w:rPr>
+          <w:rFonts w:ascii="Helvetica" w:hAnsi="Helvetica"/>
+          <w:b/>
+        </w:rPr>
+        <w:t>Test set p</w:t>
+      </w:r>
+      <w:r>
+        <w:rPr>
+          <w:rFonts w:ascii="Helvetica" w:hAnsi="Helvetica"/>
+          <w:b/>
+        </w:rPr>
+        <w:t xml:space="preserve">rediction accuracy for specific growth conditions. </w:t>
+      </w:r>
+      <w:r>
+        <w:rPr>
+          <w:rFonts w:ascii="Helvetica" w:hAnsi="Helvetica"/>
+        </w:rPr>
+        <w:t>In each matrix, rows represent true conditions and columns represent predicted conditions. The numbers in the cells and the shading of the cells represent the percentage (out of 60 independent replicates) with which a given true condition is predicted as a certain predicted condition. (A)</w:t>
+      </w:r>
+      <w:r>
+        <w:rPr>
+          <w:rFonts w:ascii="Helvetica" w:hAnsi="Helvetica"/>
+          <w:b/>
+        </w:rPr>
+        <w:t xml:space="preserve"> </w:t>
+      </w:r>
+      <w:r>
+        <w:rPr>
+          <w:rFonts w:ascii="Helvetica" w:hAnsi="Helvetica"/>
+        </w:rPr>
+        <w:t xml:space="preserve">Predictions based on mRNA abundances. Results are shown for the SVM with radial kernel, which was the best performing model in the tuning process on mRNA data, where it won 55 of 60 independent runs. In this </w:t>
+      </w:r>
+      <w:r>
+        <w:rPr>
+          <w:rFonts w:ascii="Helvetica" w:hAnsi="Helvetica"/>
+        </w:rPr>
+        <w:t>panel</w:t>
+      </w:r>
+      <w:r>
+        <w:rPr>
+          <w:rFonts w:ascii="Helvetica" w:hAnsi="Helvetica"/>
+        </w:rPr>
+        <w:t>, the</w:t>
+      </w:r>
+      <w:r>
+        <w:rPr>
+          <w:rFonts w:ascii="Helvetica" w:hAnsi="Helvetica"/>
+        </w:rPr>
+        <w:t xml:space="preserve"> average of the diagonal line i</w:t>
+      </w:r>
+      <w:r>
+        <w:rPr>
+          <w:rFonts w:ascii="Helvetica" w:hAnsi="Helvetica"/>
+        </w:rPr>
+        <w:t>s 60.5% and corresponding multi-</w:t>
+      </w:r>
+      <w:r>
+        <w:rPr>
+          <w:rFonts w:ascii="Helvetica" w:hAnsi="Helvetica"/>
+        </w:rPr>
+        <w:t xml:space="preserve">class macro </w:t>
+      </w:r>
+      <w:r>
+        <w:rPr>
+          <w:rFonts w:ascii="Helvetica" w:hAnsi="Helvetica"/>
+          <w:i/>
+        </w:rPr>
+        <w:t>F</w:t>
+      </w:r>
+      <w:r>
+        <w:rPr>
+          <w:rFonts w:ascii="Helvetica" w:hAnsi="Helvetica"/>
+          <w:vertAlign w:val="subscript"/>
+        </w:rPr>
+        <w:t>1</w:t>
+      </w:r>
+      <w:r>
+        <w:rPr>
+          <w:rFonts w:ascii="Helvetica" w:hAnsi="Helvetica"/>
+        </w:rPr>
+        <w:t xml:space="preserve"> score is 0.61. (B)</w:t>
+      </w:r>
+      <w:r>
+        <w:rPr>
+          <w:rFonts w:ascii="Helvetica" w:hAnsi="Helvetica"/>
+          <w:b/>
+        </w:rPr>
+        <w:t xml:space="preserve"> </w:t>
+      </w:r>
+      <w:r>
+        <w:rPr>
+          <w:rFonts w:ascii="Helvetica" w:hAnsi="Helvetica"/>
+        </w:rPr>
+        <w:t xml:space="preserve">Predictions based on protein abundances. Results are shown for the SVM with </w:t>
+      </w:r>
+      <w:r>
+        <w:rPr>
+          <w:rFonts w:ascii="Helvetica" w:hAnsi="Helvetica"/>
+        </w:rPr>
+        <w:lastRenderedPageBreak/>
+        <w:t xml:space="preserve">sigmoidal kernel, which was the best performing model in the tuning process on protein data, where it won 41 of 60 independent runs. In this </w:t>
+      </w:r>
+      <w:r>
+        <w:rPr>
+          <w:rFonts w:ascii="Helvetica" w:hAnsi="Helvetica"/>
+        </w:rPr>
+        <w:t>panel</w:t>
+      </w:r>
+      <w:r>
+        <w:rPr>
+          <w:rFonts w:ascii="Helvetica" w:hAnsi="Helvetica"/>
+        </w:rPr>
+        <w:t>, the</w:t>
+      </w:r>
+      <w:r>
+        <w:rPr>
+          <w:rFonts w:ascii="Helvetica" w:hAnsi="Helvetica"/>
+        </w:rPr>
+        <w:t xml:space="preserve"> average of the diagonal line i</w:t>
+      </w:r>
+      <w:r>
+        <w:rPr>
+          <w:rFonts w:ascii="Helvetica" w:hAnsi="Helvetica"/>
+        </w:rPr>
+        <w:t>s 55.1% and corresponding multi-</w:t>
+      </w:r>
+      <w:r>
+        <w:rPr>
+          <w:rFonts w:ascii="Helvetica" w:hAnsi="Helvetica"/>
+        </w:rPr>
+        <w:t xml:space="preserve">class macro </w:t>
+      </w:r>
+      <w:r>
+        <w:rPr>
+          <w:rFonts w:ascii="Helvetica" w:hAnsi="Helvetica"/>
+          <w:i/>
+        </w:rPr>
+        <w:t>F</w:t>
+      </w:r>
+      <w:r>
+        <w:rPr>
+          <w:rFonts w:ascii="Helvetica" w:hAnsi="Helvetica"/>
+          <w:vertAlign w:val="subscript"/>
+        </w:rPr>
+        <w:t>1</w:t>
+      </w:r>
+      <w:r>
+        <w:rPr>
+          <w:rFonts w:ascii="Helvetica" w:hAnsi="Helvetica"/>
+        </w:rPr>
+        <w:t xml:space="preserve"> score is 0.56.</w:t>
+      </w:r>
+    </w:p>
+    <w:p>
+      <w:pPr>
+        <w:rPr>
+          <w:b/>
+        </w:rPr>
+      </w:pPr>
+    </w:p>
+    <w:p>
+      <w:pPr>
+        <w:rPr>
+          <w:rFonts w:ascii="Helvetica" w:hAnsi="Helvetica"/>
+          <w:b/>
+        </w:rPr>
+      </w:pPr>
+      <w:r>
+        <w:rPr>
+          <w:rFonts w:ascii="Helvetica" w:hAnsi="Helvetica"/>
+          <w:b/>
+        </w:rPr>
+        <w:t>Fig</w:t>
+      </w:r>
+      <w:r>
+        <w:rPr>
+          <w:rFonts w:ascii="Helvetica" w:hAnsi="Helvetica"/>
+          <w:b/>
+        </w:rPr>
+        <w:t xml:space="preserve"> 5. Models trained on both mRNA and protein data perform better than models trained on only one data type. </w:t>
+      </w:r>
+      <w:r>
+        <w:rPr>
+          <w:rFonts w:ascii="Helvetica" w:hAnsi="Helvetica"/>
+        </w:rPr>
+        <w:t xml:space="preserve">The 102 samples for which we have both protein and mRNA abundances were used to compare the performance of machine learning models </w:t>
+      </w:r>
+      <w:r>
+        <w:rPr>
+          <w:rFonts w:ascii="Helvetica" w:hAnsi="Helvetica"/>
+        </w:rPr>
+        <w:t xml:space="preserve">based </w:t>
+      </w:r>
+      <w:r>
+        <w:rPr>
+          <w:rFonts w:ascii="Helvetica" w:hAnsi="Helvetica"/>
+        </w:rPr>
+        <w:t xml:space="preserve">on only mRNA, only protein, and mRNA and protein data combined (left </w:t>
+      </w:r>
+      <w:r>
+        <w:rPr>
+          <w:rFonts w:ascii="Helvetica" w:hAnsi="Helvetica"/>
+        </w:rPr>
+        <w:t>to right, respectively</w:t>
+      </w:r>
+      <w:r>
+        <w:rPr>
+          <w:rFonts w:ascii="Helvetica" w:hAnsi="Helvetica"/>
+        </w:rPr>
+        <w:t>). Regardless of the</w:t>
+      </w:r>
+      <w:r>
+        <w:rPr>
+          <w:rFonts w:ascii="Helvetica" w:hAnsi="Helvetica"/>
+        </w:rPr>
+        <w:t xml:space="preserve"> machine learning model used</w:t>
+      </w:r>
+      <w:r>
+        <w:rPr>
+          <w:rFonts w:ascii="Helvetica" w:hAnsi="Helvetica"/>
+        </w:rPr>
+        <w:t xml:space="preserve">, prediction performance was higher </w:t>
+      </w:r>
+      <w:r>
+        <w:rPr>
+          <w:rFonts w:ascii="Helvetica" w:hAnsi="Helvetica"/>
+        </w:rPr>
+        <w:t>for models that use</w:t>
+      </w:r>
+      <w:r>
+        <w:rPr>
+          <w:rFonts w:ascii="Helvetica" w:hAnsi="Helvetica"/>
+        </w:rPr>
+        <w:t xml:space="preserve"> protein data </w:t>
+      </w:r>
+      <w:r>
+        <w:rPr>
+          <w:rFonts w:ascii="Helvetica" w:hAnsi="Helvetica"/>
+        </w:rPr>
+        <w:t>compared to</w:t>
+      </w:r>
+      <w:r>
+        <w:rPr>
+          <w:rFonts w:ascii="Helvetica" w:hAnsi="Helvetica"/>
+        </w:rPr>
+        <w:t xml:space="preserve"> mRNA data. </w:t>
+      </w:r>
+      <w:r>
+        <w:rPr>
+          <w:rFonts w:ascii="Helvetica" w:hAnsi="Helvetica"/>
+        </w:rPr>
+        <w:t xml:space="preserve">Further, using both </w:t>
+      </w:r>
+      <w:r>
+        <w:rPr>
+          <w:rFonts w:ascii="Helvetica" w:hAnsi="Helvetica"/>
+        </w:rPr>
+        <w:t xml:space="preserve">mRNA </w:t>
+      </w:r>
+      <w:r>
+        <w:rPr>
+          <w:rFonts w:ascii="Helvetica" w:hAnsi="Helvetica"/>
+        </w:rPr>
+        <w:t>and</w:t>
+      </w:r>
+      <w:r>
+        <w:rPr>
+          <w:rFonts w:ascii="Helvetica" w:hAnsi="Helvetica"/>
+        </w:rPr>
+        <w:t xml:space="preserve"> protein data </w:t>
+      </w:r>
+      <w:r>
+        <w:rPr>
+          <w:rFonts w:ascii="Helvetica" w:hAnsi="Helvetica"/>
+        </w:rPr>
+        <w:t>resulted in higher predictive power compared to either alone</w:t>
+      </w:r>
+      <w:r>
+        <w:rPr>
+          <w:rFonts w:ascii="Helvetica" w:hAnsi="Helvetica"/>
+        </w:rPr>
+        <w:t>. Statistical significance of these differences is reported in Table 2.</w:t>
+      </w:r>
+    </w:p>
+    <w:p>
+      <w:pPr>
+        <w:rPr>
+          <w:rFonts w:ascii="Helvetica" w:hAnsi="Helvetica"/>
+          <w:b/>
+        </w:rPr>
+      </w:pPr>
+      <w:r>
+        <w:rPr>
+          <w:b/>
+        </w:rPr>
+        <w:br/>
+      </w:r>
+      <w:r>
+        <w:rPr>
+          <w:rFonts w:ascii="Helvetica" w:hAnsi="Helvetica"/>
+          <w:b/>
+        </w:rPr>
+        <w:t>Fig</w:t>
+      </w:r>
+      <w:r>
+        <w:rPr>
+          <w:rFonts w:ascii="Helvetica" w:hAnsi="Helvetica"/>
+          <w:b/>
+        </w:rPr>
+        <w:t xml:space="preserve"> 6. Prediction accuracy systematically declines from exponential to stationary</w:t>
+      </w:r>
+      <w:r>
+        <w:rPr>
+          <w:rFonts w:ascii="Helvetica" w:hAnsi="Helvetica"/>
+          <w:b/>
+        </w:rPr>
+        <w:t xml:space="preserve"> phase growth</w:t>
+      </w:r>
+      <w:r>
+        <w:rPr>
+          <w:rFonts w:ascii="Helvetica" w:hAnsi="Helvetica"/>
+          <w:b/>
+        </w:rPr>
+        <w:t xml:space="preserve">. </w:t>
+      </w:r>
+      <w:r>
+        <w:rPr>
+          <w:rFonts w:ascii="Helvetica" w:hAnsi="Helvetica"/>
+        </w:rPr>
+        <w:t xml:space="preserve">We separated data by growth phase and then trained </w:t>
+      </w:r>
+      <w:r>
+        <w:rPr>
+          <w:rFonts w:ascii="Helvetica" w:hAnsi="Helvetica"/>
+        </w:rPr>
+        <w:t xml:space="preserve">separate </w:t>
+      </w:r>
+      <w:r>
+        <w:rPr>
+          <w:rFonts w:ascii="Helvetica" w:hAnsi="Helvetica"/>
+        </w:rPr>
+        <w:t xml:space="preserve">models to predict carbon source, magnesium level, and sodium level within each growth phase. Regardless of </w:t>
+      </w:r>
+      <w:r>
+        <w:rPr>
+          <w:rFonts w:ascii="Helvetica" w:hAnsi="Helvetica"/>
+        </w:rPr>
+        <w:t>the</w:t>
+      </w:r>
+      <w:r>
+        <w:rPr>
+          <w:rFonts w:ascii="Helvetica" w:hAnsi="Helvetica"/>
+        </w:rPr>
+        <w:t xml:space="preserve"> data source</w:t>
+      </w:r>
+      <w:r>
+        <w:rPr>
+          <w:rFonts w:ascii="Helvetica" w:hAnsi="Helvetica"/>
+        </w:rPr>
+        <w:t xml:space="preserve">, prediction accuracy was substantially lower for stationary-phase samples than for exponential-phase samples. For each model and growth phase, dots show the mean </w:t>
+      </w:r>
+      <w:r>
+        <w:rPr>
+          <w:rFonts w:ascii="Helvetica" w:hAnsi="Helvetica"/>
+          <w:i/>
+        </w:rPr>
+        <w:t>F</w:t>
+      </w:r>
+      <w:r>
+        <w:rPr>
+          <w:rFonts w:ascii="Helvetica" w:hAnsi="Helvetica"/>
+          <w:vertAlign w:val="subscript"/>
+        </w:rPr>
+        <w:t>1</w:t>
+      </w:r>
+      <w:r>
+        <w:rPr>
+          <w:rFonts w:ascii="Helvetica" w:hAnsi="Helvetica"/>
+        </w:rPr>
+        <w:t xml:space="preserve"> score over 60 replicates and lines connect mean </w:t>
+      </w:r>
+      <w:r>
+        <w:rPr>
+          <w:rFonts w:ascii="Helvetica" w:hAnsi="Helvetica"/>
+          <w:i/>
+        </w:rPr>
+        <w:t>F</w:t>
+      </w:r>
+      <w:r>
+        <w:rPr>
+          <w:rFonts w:ascii="Helvetica" w:hAnsi="Helvetica"/>
+          <w:vertAlign w:val="subscript"/>
+        </w:rPr>
+        <w:t>1</w:t>
+      </w:r>
+      <w:r>
+        <w:rPr>
+          <w:rFonts w:ascii="Helvetica" w:hAnsi="Helvetica"/>
+        </w:rPr>
+        <w:t xml:space="preserve"> scores calculated for the same model.</w:t>
+      </w:r>
+    </w:p>
+    <w:p>
+      <w:pPr>
+        <w:rPr>
+          <w:rFonts w:ascii="Helvetica" w:hAnsi="Helvetica"/>
+          <w:b/>
+        </w:rPr>
+      </w:pPr>
+    </w:p>
+    <w:p>
+      <w:r>
+        <w:rPr>
+          <w:rFonts w:ascii="Helvetica" w:hAnsi="Helvetica"/>
+          <w:b/>
+        </w:rPr>
+        <w:t>Fig</w:t>
+      </w:r>
+      <w:r>
+        <w:rPr>
+          <w:rFonts w:ascii="Helvetica" w:hAnsi="Helvetica"/>
+          <w:b/>
+        </w:rPr>
+        <w:t xml:space="preserve"> 7. Model performance on univariate predictions. </w:t>
+      </w:r>
+      <w:r>
+        <w:rPr>
+          <w:rFonts w:ascii="Helvetica" w:hAnsi="Helvetica"/>
+        </w:rPr>
+        <w:t xml:space="preserve">The multi-class </w:t>
+      </w:r>
+      <w:r>
+        <w:rPr>
+          <w:rFonts w:ascii="Helvetica" w:hAnsi="Helvetica"/>
+        </w:rPr>
+        <w:t>macro</w:t>
+      </w:r>
+      <w:r>
+        <w:rPr>
+          <w:rFonts w:ascii="Helvetica" w:hAnsi="Helvetica"/>
+        </w:rPr>
+        <w:t>-</w:t>
+      </w:r>
+      <w:r>
+        <w:rPr>
+          <w:rFonts w:ascii="Helvetica" w:hAnsi="Helvetica"/>
+          <w:i/>
+        </w:rPr>
+        <w:t>F</w:t>
+      </w:r>
+      <w:r>
+        <w:rPr>
+          <w:rFonts w:ascii="Helvetica" w:hAnsi="Helvetica"/>
+          <w:vertAlign w:val="subscript"/>
+        </w:rPr>
+        <w:t>1</w:t>
+      </w:r>
+      <w:r>
+        <w:rPr>
+          <w:rFonts w:ascii="Helvetica" w:hAnsi="Helvetica"/>
+        </w:rPr>
+        <w:t xml:space="preserve"> score of tuned models over test data for four individual conditions: carbon source, growth phase, Mg</w:t>
+      </w:r>
+      <w:r>
+        <w:rPr>
+          <w:rFonts w:ascii="Helvetica" w:hAnsi="Helvetica"/>
+          <w:vertAlign w:val="superscript"/>
+        </w:rPr>
+        <w:t>2+</w:t>
+      </w:r>
+      <w:r>
+        <w:rPr>
+          <w:rFonts w:ascii="Helvetica" w:hAnsi="Helvetica"/>
+        </w:rPr>
+        <w:t xml:space="preserve"> levels, </w:t>
+      </w:r>
+      <w:r>
+        <w:rPr>
+          <w:rFonts w:ascii="Helvetica" w:hAnsi="Helvetica"/>
+        </w:rPr>
+        <w:t>and Na</w:t>
+      </w:r>
+      <w:r>
+        <w:rPr>
+          <w:rFonts w:ascii="Helvetica" w:hAnsi="Helvetica"/>
+          <w:vertAlign w:val="superscript"/>
+        </w:rPr>
+        <w:t>+</w:t>
+      </w:r>
+      <w:r>
+        <w:rPr>
+          <w:rFonts w:ascii="Helvetica" w:hAnsi="Helvetica"/>
+        </w:rPr>
+        <w:t xml:space="preserve"> levels. To keep mRNA-based and protein-based predictions comparable, we used the 102 samples </w:t>
+      </w:r>
+      <w:bookmarkStart w:id="0" w:name="_GoBack"/>
+      <w:bookmarkEnd w:id="0"/>
+      <w:r>
+        <w:rPr>
+          <w:rFonts w:ascii="Helvetica" w:hAnsi="Helvetica"/>
+        </w:rPr>
+        <w:t>with both mRNA and protei</w:t>
+      </w:r>
+      <w:r>
+        <w:rPr>
+          <w:rFonts w:ascii="Helvetica" w:hAnsi="Helvetica"/>
+        </w:rPr>
+        <w:t xml:space="preserve">n abundances for this analysis. To facilitate comparison with our previous results, </w:t>
+      </w:r>
+      <w:r>
+        <w:rPr>
+          <w:rFonts w:ascii="Helvetica" w:hAnsi="Helvetica"/>
+        </w:rPr>
+        <w:t xml:space="preserve">we used the </w:t>
+      </w:r>
+      <w:r>
+        <w:rPr>
+          <w:rFonts w:ascii="Helvetica" w:hAnsi="Helvetica"/>
+        </w:rPr>
+        <w:t xml:space="preserve">multi-class </w:t>
+      </w:r>
+      <w:r>
+        <w:rPr>
+          <w:rFonts w:ascii="Helvetica" w:hAnsi="Helvetica"/>
+        </w:rPr>
+        <w:t>macro</w:t>
+      </w:r>
+      <w:r>
+        <w:rPr>
+          <w:rFonts w:ascii="Helvetica" w:hAnsi="Helvetica"/>
+        </w:rPr>
+        <w:t>-</w:t>
+      </w:r>
+      <w:r>
+        <w:rPr>
+          <w:rFonts w:ascii="Helvetica" w:hAnsi="Helvetica"/>
+          <w:i/>
+        </w:rPr>
+        <w:t>F</w:t>
+      </w:r>
+      <w:r>
+        <w:rPr>
+          <w:rFonts w:ascii="Helvetica" w:hAnsi="Helvetica"/>
+          <w:vertAlign w:val="subscript"/>
+        </w:rPr>
+        <w:t>1</w:t>
+      </w:r>
+      <w:r>
+        <w:rPr>
+          <w:rFonts w:ascii="Helvetica" w:hAnsi="Helvetica"/>
+        </w:rPr>
+        <w:t xml:space="preserve"> score</w:t>
+      </w:r>
+      <w:r>
+        <w:rPr>
+          <w:rFonts w:ascii="Helvetica" w:hAnsi="Helvetica"/>
+        </w:rPr>
+        <w:t xml:space="preserve"> </w:t>
+      </w:r>
+      <w:r>
+        <w:rPr>
+          <w:rFonts w:ascii="Helvetica" w:hAnsi="Helvetica"/>
+        </w:rPr>
+        <w:t>even for univariate predictions</w:t>
+      </w:r>
+      <w:r>
+        <w:rPr>
+          <w:rFonts w:ascii="Helvetica" w:hAnsi="Helvetica"/>
+        </w:rPr>
+        <w:t xml:space="preserve"> by averaging the component </w:t>
+      </w:r>
+      <w:r>
+        <w:rPr>
+          <w:rFonts w:ascii="Helvetica" w:hAnsi="Helvetica"/>
+          <w:i/>
+        </w:rPr>
+        <w:t>F</w:t>
+      </w:r>
+      <w:r>
+        <w:rPr>
+          <w:rFonts w:ascii="Helvetica" w:hAnsi="Helvetica"/>
+          <w:vertAlign w:val="subscript"/>
+        </w:rPr>
+        <w:t>1</w:t>
+      </w:r>
+      <w:r>
+        <w:rPr>
+          <w:rFonts w:ascii="Helvetica" w:hAnsi="Helvetica"/>
+        </w:rPr>
+        <w:t xml:space="preserve"> score</w:t>
+      </w:r>
+      <w:r>
+        <w:rPr>
+          <w:rFonts w:ascii="Helvetica" w:hAnsi="Helvetica"/>
+        </w:rPr>
+        <w:t>s for the individual outcomes (</w:t>
+      </w:r>
+      <w:r>
+        <w:rPr>
+          <w:rFonts w:ascii="Helvetica" w:hAnsi="Helvetica"/>
+        </w:rPr>
+        <w:t>such as the different carbon sources</w:t>
+      </w:r>
+      <w:r>
+        <w:rPr>
+          <w:rFonts w:ascii="Helvetica" w:hAnsi="Helvetica"/>
+        </w:rPr>
+        <w:t>)</w:t>
+      </w:r>
+      <w:r>
+        <w:rPr>
+          <w:rFonts w:ascii="Helvetica" w:hAnsi="Helvetica"/>
+        </w:rPr>
+        <w:t>.</w:t>
+      </w:r>
+    </w:p>
+    <w:p>
+      <w:pPr>
+        <w:rPr>
+          <w:rFonts w:ascii="Helvetica" w:eastAsia="MS Gothic" w:hAnsi="Helvetica"/>
+          <w:b/>
+          <w:bCs/>
+          <w:sz w:val="26"/>
+          <w:szCs w:val="26"/>
+        </w:rPr>
+      </w:pPr>
+      <w:r>
+        <w:rPr>
+          <w:rFonts w:ascii="Helvetica" w:eastAsia="MS Gothic" w:hAnsi="Helvetica"/>
+          <w:b/>
+          <w:bCs/>
+          <w:sz w:val="26"/>
+          <w:szCs w:val="26"/>
+        </w:rPr>
+        <w:br w:type="page"/>
+      </w:r>
+    </w:p>
+    <w:p>
+      <w:pPr>
+        <w:keepNext/>
+        <w:keepLines/>
+        <w:spacing w:before="200"/>
+        <w:outlineLvl w:val="1"/>
         <w:rPr>
           <w:rFonts w:ascii="Helvetica" w:eastAsiaTheme="majorEastAsia" w:hAnsi="Helvetica" w:cstheme="majorBidi"/>
           <w:b/>
@@ -16740,6 +16436,17 @@
           <w:sz w:val="36"/>
           <w:szCs w:val="36"/>
         </w:rPr>
+      </w:pPr>
+      <w:r>
+        <w:rPr>
+          <w:rFonts w:ascii="Helvetica" w:eastAsiaTheme="majorEastAsia" w:hAnsi="Helvetica" w:cstheme="majorBidi"/>
+          <w:b/>
+          <w:bCs/>
+          <w:color w:val="000000" w:themeColor="text1"/>
+          <w:sz w:val="36"/>
+          <w:szCs w:val="36"/>
+        </w:rPr>
+        <w:lastRenderedPageBreak/>
         <w:t>Tables</w:t>
       </w:r>
     </w:p>
@@ -16868,7 +16575,6 @@
                 <w:sz w:val="24"/>
                 <w:szCs w:val="24"/>
               </w:rPr>
-              <w:lastRenderedPageBreak/>
               <w:t>Model</w:t>
             </w:r>
           </w:p>
@@ -17314,7 +17020,23 @@
           <w:b/>
           <w:color w:val="000000" w:themeColor="text1"/>
         </w:rPr>
-        <w:t>Statistical significance of comparisons shown in Figure 5.</w:t>
+        <w:t>Statistical significanc</w:t>
+      </w:r>
+      <w:r>
+        <w:rPr>
+          <w:rFonts w:ascii="Helvetica" w:hAnsi="Helvetica"/>
+          <w:b/>
+          <w:color w:val="000000" w:themeColor="text1"/>
+        </w:rPr>
+        <w:t>e of comparisons shown in Fig</w:t>
+      </w:r>
+      <w:r>
+        <w:rPr>
+          <w:rFonts w:ascii="Helvetica" w:hAnsi="Helvetica"/>
+          <w:b/>
+          <w:color w:val="000000" w:themeColor="text1"/>
+        </w:rPr>
+        <w:t xml:space="preserve"> 5.</w:t>
       </w:r>
       <w:r>
         <w:rPr>
@@ -19027,6 +18749,7 @@
           <w:b/>
           <w:color w:val="000000" w:themeColor="text1"/>
         </w:rPr>
+        <w:lastRenderedPageBreak/>
         <w:t>Table 3</w:t>
       </w:r>
       <w:r>
@@ -19301,7 +19024,6 @@
                 <w:bCs/>
                 <w:color w:val="000000"/>
               </w:rPr>
-              <w:lastRenderedPageBreak/>
               <w:t> Sample</w:t>
             </w:r>
           </w:p>
@@ -21842,7 +21564,19 @@
           <w:rFonts w:ascii="Helvetica" w:hAnsi="Helvetica"/>
         </w:rPr>
         <w:lastRenderedPageBreak/>
-        <w:t xml:space="preserve">independent replicates) with which a given true condition is predicted as a certain predicted condition. Predictions based on mRNA abundances, generated by using subset of mRNA samples which has matching protein pairs. Results are shown for the SVM with radial kernel, which was the best performing model in the tuning process on mRNA data, where it won 48 of 60 independent runs. In this figure average of the diagonal line is 44.1% and multi class macro F1 score is 0.43. </w:t>
+        <w:t xml:space="preserve">independent replicates) with which a given true condition is predicted as a certain predicted condition. Predictions based on mRNA abundances, generated by using subset of mRNA samples which has matching protein pairs. Results are shown for the SVM with radial kernel, which was the best performing model in the tuning process on mRNA data, where it won 48 of 60 independent runs. </w:t>
+      </w:r>
+      <w:r>
+        <w:rPr>
+          <w:rFonts w:ascii="Helvetica" w:hAnsi="Helvetica"/>
+        </w:rPr>
+        <w:t>The</w:t>
+      </w:r>
+      <w:r>
+        <w:rPr>
+          <w:rFonts w:ascii="Helvetica" w:hAnsi="Helvetica"/>
+        </w:rPr>
+        <w:t xml:space="preserve"> average of the diagonal line is 44.1% and multi class macro F1 score is 0.43. </w:t>
       </w:r>
     </w:p>
     <w:p>
@@ -21887,7 +21621,19 @@
         <w:rPr>
           <w:rFonts w:ascii="Helvetica" w:hAnsi="Helvetica"/>
         </w:rPr>
-        <w:t xml:space="preserve">Rows represent true conditions and columns represent predicted conditions. The numbers in the cells and the shading of the cells represent the percentage (out of 60 independent replicates) with which a given true condition is predicted as a certain predicted condition. Predictions based on protein abundances, generated by using subset of protein samples which has matching mRNA pairs. Results are shown for the SVM with sigmoid kernel, which was the best performing model in the tuning process on mRNA data, where it won 47 of 60 independent runs. In this figure average of the diagonal line is 52.3% and corresponding multi class macro F1 score is 0.53. </w:t>
+        <w:t xml:space="preserve">Rows represent true conditions and columns represent predicted conditions. The numbers in the cells and the shading of the cells represent the percentage (out of 60 independent replicates) with which a given true condition is predicted as a certain predicted condition. Predictions based on protein abundances, generated by using subset of protein samples which has matching mRNA pairs. Results are shown for the SVM with sigmoid kernel, which was the best performing model in the tuning process on mRNA data, where it won 47 of 60 independent runs. </w:t>
+      </w:r>
+      <w:r>
+        <w:rPr>
+          <w:rFonts w:ascii="Helvetica" w:hAnsi="Helvetica"/>
+        </w:rPr>
+        <w:t>The</w:t>
+      </w:r>
+      <w:r>
+        <w:rPr>
+          <w:rFonts w:ascii="Helvetica" w:hAnsi="Helvetica"/>
+        </w:rPr>
+        <w:t xml:space="preserve"> average of the diagonal line is 52.3% and corresponding multi class macro F1 score is 0.53. </w:t>
       </w:r>
     </w:p>
     <w:p>
@@ -21919,7 +21665,19 @@
         <w:rPr>
           <w:rFonts w:ascii="Helvetica" w:hAnsi="Helvetica"/>
         </w:rPr>
-        <w:t xml:space="preserve">Prediction accuracy for specific growth conditions for intersection mRNA &amp; protein data. Rows represent true conditions and columns represent predicted conditions. The numbers in the cells and the shading of the cells represent the percentage (out of 60 independent replicates) with which a given true condition is predicted as a certain predicted condition. Predictions based on protein abundances, generated by using subset of mRNA &amp; protein samples which has matching pairs. Results are shown for the SVM with sigmoid kernel, which was the best performing model in the tuning process on combined intersection data, where it won 27 of 60 independent runs. In this figure average of the diagonal line is 56.1% and corresponding multi class macro F1 score is 0.57. </w:t>
+        <w:t xml:space="preserve">Prediction accuracy for specific growth conditions for intersection mRNA &amp; protein data. Rows represent true conditions and columns represent predicted conditions. The numbers in the cells and the shading of the cells represent the percentage (out of 60 independent replicates) with which a given true condition is predicted as a certain predicted condition. Predictions based on protein abundances, generated by using subset of mRNA &amp; protein samples which has matching pairs. Results are shown for the SVM with sigmoid kernel, which was the best performing model in the tuning process on combined intersection data, where it won 27 of 60 independent runs. </w:t>
+      </w:r>
+      <w:r>
+        <w:rPr>
+          <w:rFonts w:ascii="Helvetica" w:hAnsi="Helvetica"/>
+        </w:rPr>
+        <w:t>The</w:t>
+      </w:r>
+      <w:r>
+        <w:rPr>
+          <w:rFonts w:ascii="Helvetica" w:hAnsi="Helvetica"/>
+        </w:rPr>
+        <w:t xml:space="preserve"> average of the diagonal line is 56.1% and corresponding multi class macro F1 score is 0.57. </w:t>
       </w:r>
     </w:p>
     <w:p>
@@ -21950,7 +21708,19 @@
         <w:rPr>
           <w:rFonts w:ascii="Helvetica" w:hAnsi="Helvetica"/>
         </w:rPr>
-        <w:t>Prediction accuracy for univariate predictions using intersection mRNA and intersection protein data, as in the main text Figure 7. (A) Prediction of carbon source from mRNA abundances. (B) Prediction of carbon source from protein abundances. (C) Prediction of growth phase from mRNA abundances. (D) Prediction of growth phase from protein abundances. (E) Prediction of Mg</w:t>
+        <w:t xml:space="preserve">Prediction accuracy for univariate predictions using intersection mRNA and intersection protein </w:t>
+      </w:r>
+      <w:r>
+        <w:rPr>
+          <w:rFonts w:ascii="Helvetica" w:hAnsi="Helvetica"/>
+        </w:rPr>
+        <w:t>data, as in the main text Fig</w:t>
+      </w:r>
+      <w:r>
+        <w:rPr>
+          <w:rFonts w:ascii="Helvetica" w:hAnsi="Helvetica"/>
+        </w:rPr>
+        <w:t xml:space="preserve"> 7. (A) Prediction of carbon source from mRNA abundances. (B) Prediction of carbon source from protein abundances. (C) Prediction of growth phase from mRNA abundances. (D) Prediction of growth phase from protein abundances. (E) Prediction of Mg</w:t>
       </w:r>
       <w:r>
         <w:rPr>
@@ -22072,8 +21842,8 @@
       </w:pPr>
     </w:p>
     <w:sectPr>
-      <w:footerReference w:type="even" r:id="rId17"/>
-      <w:footerReference w:type="default" r:id="rId18"/>
+      <w:footerReference w:type="even" r:id="rId10"/>
+      <w:footerReference w:type="default" r:id="rId11"/>
       <w:pgSz w:w="12240" w:h="15840"/>
       <w:pgMar w:top="1440" w:right="1440" w:bottom="1440" w:left="1440" w:header="720" w:footer="720" w:gutter="0"/>
       <w:lnNumType w:countBy="1" w:restart="continuous"/>
@@ -22116,6 +21886,11 @@
         <w:docPartUnique/>
       </w:docPartObj>
     </w:sdtPr>
+    <w:sdtEndPr>
+      <w:rPr>
+        <w:rStyle w:val="PageNumber"/>
+      </w:rPr>
+    </w:sdtEndPr>
     <w:sdtContent>
       <w:p>
         <w:pPr>
@@ -22167,6 +21942,11 @@
         <w:docPartUnique/>
       </w:docPartObj>
     </w:sdtPr>
+    <w:sdtEndPr>
+      <w:rPr>
+        <w:rStyle w:val="PageNumber"/>
+      </w:rPr>
+    </w:sdtEndPr>
     <w:sdtContent>
       <w:p>
         <w:pPr>
@@ -23526,7 +23306,7 @@
 </file>
 
 <file path=customXml/itemProps1.xml><?xml version="1.0" encoding="utf-8"?>
-<ds:datastoreItem xmlns:ds="http://schemas.openxmlformats.org/officeDocument/2006/customXml" ds:itemID="{C40C6605-BAF0-B449-86DD-761332410EFA}">
+<ds:datastoreItem xmlns:ds="http://schemas.openxmlformats.org/officeDocument/2006/customXml" ds:itemID="{5930A880-3F9F-C24C-A539-2FB15DD18D1E}">
   <ds:schemaRefs>
     <ds:schemaRef ds:uri="http://schemas.openxmlformats.org/officeDocument/2006/bibliography"/>
   </ds:schemaRefs>

</xml_diff>

<commit_message>
cleanup, final edits for production
</commit_message>
<xml_diff>
--- a/text/Revised_submission/Manuscript.docx
+++ b/text/Revised_submission/Manuscript.docx
@@ -1,6 +1,6 @@
 
 <file path=word/document.xml><?xml version="1.0" encoding="utf-8"?>
-<w:document xmlns:wpc="http://schemas.microsoft.com/office/word/2010/wordprocessingCanvas" xmlns:cx="http://schemas.microsoft.com/office/drawing/2014/chartex" xmlns:cx1="http://schemas.microsoft.com/office/drawing/2015/9/8/chartex" xmlns:cx2="http://schemas.microsoft.com/office/drawing/2015/10/21/chartex" xmlns:cx3="http://schemas.microsoft.com/office/drawing/2016/5/9/chartex" xmlns:cx4="http://schemas.microsoft.com/office/drawing/2016/5/10/chartex" xmlns:cx5="http://schemas.microsoft.com/office/drawing/2016/5/11/chartex" xmlns:cx6="http://schemas.microsoft.com/office/drawing/2016/5/12/chartex" xmlns:cx7="http://schemas.microsoft.com/office/drawing/2016/5/13/chartex" xmlns:cx8="http://schemas.microsoft.com/office/drawing/2016/5/14/chartex" xmlns:mc="http://schemas.openxmlformats.org/markup-compatibility/2006" xmlns:aink="http://schemas.microsoft.com/office/drawing/2016/ink" xmlns:am3d="http://schemas.microsoft.com/office/drawing/2017/model3d" xmlns:o="urn:schemas-microsoft-com:office:office" xmlns:r="http://schemas.openxmlformats.org/officeDocument/2006/relationships" xmlns:m="http://schemas.openxmlformats.org/officeDocument/2006/math" xmlns:v="urn:schemas-microsoft-com:vml" xmlns:wp14="http://schemas.microsoft.com/office/word/2010/wordprocessingDrawing" xmlns:wp="http://schemas.openxmlformats.org/drawingml/2006/wordprocessingDrawing" xmlns:w10="urn:schemas-microsoft-com:office:word" xmlns:w="http://schemas.openxmlformats.org/wordprocessingml/2006/main" xmlns:w14="http://schemas.microsoft.com/office/word/2010/wordml" xmlns:w15="http://schemas.microsoft.com/office/word/2012/wordml" xmlns:w16cid="http://schemas.microsoft.com/office/word/2016/wordml/cid" xmlns:w16se="http://schemas.microsoft.com/office/word/2015/wordml/symex" xmlns:wpg="http://schemas.microsoft.com/office/word/2010/wordprocessingGroup" xmlns:wpi="http://schemas.microsoft.com/office/word/2010/wordprocessingInk" xmlns:wne="http://schemas.microsoft.com/office/word/2006/wordml" xmlns:wps="http://schemas.microsoft.com/office/word/2010/wordprocessingShape" mc:Ignorable="w14 w15 w16se w16cid wp14">
+<w:document xmlns:wpc="http://schemas.microsoft.com/office/word/2010/wordprocessingCanvas" xmlns:mo="http://schemas.microsoft.com/office/mac/office/2008/main" xmlns:mc="http://schemas.openxmlformats.org/markup-compatibility/2006" xmlns:mv="urn:schemas-microsoft-com:mac:vml" xmlns:o="urn:schemas-microsoft-com:office:office" xmlns:r="http://schemas.openxmlformats.org/officeDocument/2006/relationships" xmlns:m="http://schemas.openxmlformats.org/officeDocument/2006/math" xmlns:v="urn:schemas-microsoft-com:vml" xmlns:wp14="http://schemas.microsoft.com/office/word/2010/wordprocessingDrawing" xmlns:wp="http://schemas.openxmlformats.org/drawingml/2006/wordprocessingDrawing" xmlns:w10="urn:schemas-microsoft-com:office:word" xmlns:w="http://schemas.openxmlformats.org/wordprocessingml/2006/main" xmlns:w14="http://schemas.microsoft.com/office/word/2010/wordml" xmlns:w15="http://schemas.microsoft.com/office/word/2012/wordml" xmlns:wpg="http://schemas.microsoft.com/office/word/2010/wordprocessingGroup" xmlns:wpi="http://schemas.microsoft.com/office/word/2010/wordprocessingInk" xmlns:wne="http://schemas.microsoft.com/office/word/2006/wordml" xmlns:wps="http://schemas.microsoft.com/office/word/2010/wordprocessingShape" mc:Ignorable="w14 w15 wp14">
   <w:body>
     <w:p>
       <w:pPr>
@@ -52,16 +52,8 @@
         <w:rPr>
           <w:rFonts w:ascii="Helvetica" w:hAnsi="Helvetica"/>
         </w:rPr>
-        <w:t xml:space="preserve">M. </w:t>
-      </w:r>
-      <w:proofErr w:type="spellStart"/>
-      <w:r>
-        <w:rPr>
-          <w:rFonts w:ascii="Helvetica" w:hAnsi="Helvetica"/>
-        </w:rPr>
-        <w:t>Umut</w:t>
-      </w:r>
-      <w:proofErr w:type="spellEnd"/>
+        <w:t>M. Umut</w:t>
+      </w:r>
       <w:r>
         <w:rPr>
           <w:rFonts w:ascii="Helvetica" w:hAnsi="Helvetica"/>
@@ -106,7 +98,6 @@
         </w:rPr>
         <w:t xml:space="preserve"> Claus O. Wilke</w:t>
       </w:r>
-      <w:proofErr w:type="gramStart"/>
       <w:r>
         <w:rPr>
           <w:rFonts w:ascii="Helvetica" w:hAnsi="Helvetica"/>
@@ -127,7 +118,6 @@
         </w:rPr>
         <w:t>*</w:t>
       </w:r>
-      <w:proofErr w:type="gramEnd"/>
     </w:p>
     <w:p>
       <w:pPr>
@@ -2681,21 +2671,7 @@
         <w:rPr>
           <w:rFonts w:ascii="Helvetica" w:hAnsi="Helvetica"/>
         </w:rPr>
-        <w:t xml:space="preserve">: </w:t>
-      </w:r>
-      <w:proofErr w:type="spellStart"/>
-      <w:r>
-        <w:rPr>
-          <w:rFonts w:ascii="Helvetica" w:hAnsi="Helvetica"/>
-        </w:rPr>
-        <w:t>i</w:t>
-      </w:r>
-      <w:proofErr w:type="spellEnd"/>
-      <w:r>
-        <w:rPr>
-          <w:rFonts w:ascii="Helvetica" w:hAnsi="Helvetica"/>
-        </w:rPr>
-        <w:t>)</w:t>
+        <w:t>: i)</w:t>
       </w:r>
       <w:r>
         <w:rPr>
@@ -3132,7 +3108,6 @@
         </w:rPr>
         <w:t>consisting of important chaperones (</w:t>
       </w:r>
-      <w:proofErr w:type="spellStart"/>
       <w:r>
         <w:rPr>
           <w:rFonts w:ascii="Helvetica" w:hAnsi="Helvetica"/>
@@ -3140,14 +3115,12 @@
         </w:rPr>
         <w:t>dnaK</w:t>
       </w:r>
-      <w:proofErr w:type="spellEnd"/>
       <w:r>
         <w:rPr>
           <w:rFonts w:ascii="Helvetica" w:hAnsi="Helvetica"/>
         </w:rPr>
         <w:t xml:space="preserve"> and </w:t>
       </w:r>
-      <w:proofErr w:type="spellStart"/>
       <w:r>
         <w:rPr>
           <w:rFonts w:ascii="Helvetica" w:hAnsi="Helvetica"/>
@@ -3155,7 +3128,6 @@
         </w:rPr>
         <w:t>groEL</w:t>
       </w:r>
-      <w:proofErr w:type="spellEnd"/>
       <w:r>
         <w:rPr>
           <w:rFonts w:ascii="Helvetica" w:hAnsi="Helvetica"/>
@@ -3586,21 +3558,7 @@
         <w:rPr>
           <w:rFonts w:ascii="Helvetica" w:eastAsia="MS Mincho" w:hAnsi="Helvetica"/>
         </w:rPr>
-        <w:t xml:space="preserve"> </w:t>
-      </w:r>
-      <w:proofErr w:type="spellStart"/>
-      <w:r>
-        <w:rPr>
-          <w:rFonts w:ascii="Helvetica" w:eastAsia="MS Mincho" w:hAnsi="Helvetica"/>
-        </w:rPr>
-        <w:t>i</w:t>
-      </w:r>
-      <w:proofErr w:type="spellEnd"/>
-      <w:r>
-        <w:rPr>
-          <w:rFonts w:ascii="Helvetica" w:eastAsia="MS Mincho" w:hAnsi="Helvetica"/>
-        </w:rPr>
-        <w:t xml:space="preserve">) </w:t>
+        <w:t xml:space="preserve"> i) </w:t>
       </w:r>
       <w:r>
         <w:rPr>
@@ -9931,21 +9889,7 @@
         <w:rPr>
           <w:rFonts w:ascii="Helvetica" w:hAnsi="Helvetica"/>
         </w:rPr>
-        <w:t>(</w:t>
-      </w:r>
-      <w:proofErr w:type="spellStart"/>
-      <w:r>
-        <w:rPr>
-          <w:rFonts w:ascii="Helvetica" w:hAnsi="Helvetica"/>
-        </w:rPr>
-        <w:t>i</w:t>
-      </w:r>
-      <w:proofErr w:type="spellEnd"/>
-      <w:r>
-        <w:rPr>
-          <w:rFonts w:ascii="Helvetica" w:hAnsi="Helvetica"/>
-        </w:rPr>
-        <w:t xml:space="preserve">) the </w:t>
+        <w:t xml:space="preserve">(i) the </w:t>
       </w:r>
       <w:r>
         <w:rPr>
@@ -10191,21 +10135,7 @@
         <w:rPr>
           <w:rFonts w:ascii="Helvetica" w:hAnsi="Helvetica"/>
         </w:rPr>
-        <w:t xml:space="preserve"> (</w:t>
-      </w:r>
-      <w:proofErr w:type="spellStart"/>
-      <w:r>
-        <w:rPr>
-          <w:rFonts w:ascii="Helvetica" w:hAnsi="Helvetica"/>
-        </w:rPr>
-        <w:t>fSVA</w:t>
-      </w:r>
-      <w:proofErr w:type="spellEnd"/>
-      <w:r>
-        <w:rPr>
-          <w:rFonts w:ascii="Helvetica" w:hAnsi="Helvetica"/>
-        </w:rPr>
-        <w:t>)</w:t>
+        <w:t xml:space="preserve"> (fSVA)</w:t>
       </w:r>
       <w:r>
         <w:rPr>
@@ -10343,21 +10273,7 @@
         <w:rPr>
           <w:rFonts w:ascii="Helvetica" w:hAnsi="Helvetica"/>
         </w:rPr>
-        <w:t xml:space="preserve">After </w:t>
-      </w:r>
-      <w:proofErr w:type="spellStart"/>
-      <w:r>
-        <w:rPr>
-          <w:rFonts w:ascii="Helvetica" w:hAnsi="Helvetica"/>
-        </w:rPr>
-        <w:t>fSVA</w:t>
-      </w:r>
-      <w:proofErr w:type="spellEnd"/>
-      <w:r>
-        <w:rPr>
-          <w:rFonts w:ascii="Helvetica" w:hAnsi="Helvetica"/>
-        </w:rPr>
-        <w:t xml:space="preserve">, </w:t>
+        <w:t xml:space="preserve">After fSVA, </w:t>
       </w:r>
       <w:r>
         <w:rPr>
@@ -10734,21 +10650,7 @@
         <w:rPr>
           <w:rFonts w:ascii="Helvetica" w:hAnsi="Helvetica"/>
         </w:rPr>
-        <w:t xml:space="preserve"> (</w:t>
-      </w:r>
-      <w:proofErr w:type="spellStart"/>
-      <w:r>
-        <w:rPr>
-          <w:rFonts w:ascii="Helvetica" w:hAnsi="Helvetica"/>
-        </w:rPr>
-        <w:t>i</w:t>
-      </w:r>
-      <w:proofErr w:type="spellEnd"/>
-      <w:r>
-        <w:rPr>
-          <w:rFonts w:ascii="Helvetica" w:hAnsi="Helvetica"/>
-        </w:rPr>
-        <w:t xml:space="preserve">) linear, (ii) radial, and (iii) sigmoidal kernels, and (iv) random forest models. </w:t>
+        <w:t xml:space="preserve"> (i) linear, (ii) radial, and (iii) sigmoidal kernels, and (iv) random forest models. </w:t>
       </w:r>
       <w:r>
         <w:rPr>
@@ -10834,14 +10736,12 @@
         </w:rPr>
         <w:t xml:space="preserve">SVM models and the R package </w:t>
       </w:r>
-      <w:proofErr w:type="spellStart"/>
       <w:r>
         <w:rPr>
           <w:rFonts w:ascii="Helvetica" w:hAnsi="Helvetica"/>
         </w:rPr>
         <w:t>randomForest</w:t>
       </w:r>
-      <w:proofErr w:type="spellEnd"/>
       <w:r>
         <w:rPr>
           <w:rFonts w:ascii="Helvetica" w:hAnsi="Helvetica"/>
@@ -11339,7 +11239,6 @@
         </w:rPr>
         <w:t xml:space="preserve"> scores over all conditions </w:t>
       </w:r>
-      <w:proofErr w:type="spellStart"/>
       <w:r>
         <w:rPr>
           <w:rFonts w:ascii="Helvetica" w:hAnsi="Helvetica"/>
@@ -11347,7 +11246,6 @@
         </w:rPr>
         <w:t>i</w:t>
       </w:r>
-      <w:proofErr w:type="spellEnd"/>
       <w:r>
         <w:rPr>
           <w:rFonts w:ascii="Helvetica" w:hAnsi="Helvetica"/>
@@ -12551,42 +12449,36 @@
         </w:rPr>
         <w:t>. For the random forest algorithm, we optimized three parameters; "</w:t>
       </w:r>
-      <w:proofErr w:type="spellStart"/>
       <w:r>
         <w:rPr>
           <w:rFonts w:ascii="Helvetica" w:hAnsi="Helvetica" w:cs="Courier New"/>
         </w:rPr>
         <w:t>mtry</w:t>
       </w:r>
-      <w:proofErr w:type="spellEnd"/>
       <w:r>
         <w:rPr>
           <w:rFonts w:ascii="Helvetica" w:hAnsi="Helvetica"/>
         </w:rPr>
         <w:t>", "</w:t>
       </w:r>
-      <w:proofErr w:type="spellStart"/>
       <w:r>
         <w:rPr>
           <w:rFonts w:ascii="Helvetica" w:hAnsi="Helvetica" w:cs="Courier New"/>
         </w:rPr>
         <w:t>ntrees</w:t>
       </w:r>
-      <w:proofErr w:type="spellEnd"/>
       <w:r>
         <w:rPr>
           <w:rFonts w:ascii="Helvetica" w:hAnsi="Helvetica"/>
         </w:rPr>
         <w:t>", and "</w:t>
       </w:r>
-      <w:proofErr w:type="spellStart"/>
       <w:r>
         <w:rPr>
           <w:rFonts w:ascii="Helvetica" w:hAnsi="Helvetica" w:cs="Courier New"/>
         </w:rPr>
         <w:t>nodesize</w:t>
       </w:r>
-      <w:proofErr w:type="spellEnd"/>
       <w:r>
         <w:rPr>
           <w:rFonts w:ascii="Helvetica" w:hAnsi="Helvetica"/>
@@ -13589,14 +13481,7 @@
         <w:rPr>
           <w:rFonts w:ascii="Helvetica" w:hAnsi="Helvetica"/>
         </w:rPr>
-        <w:t xml:space="preserve"> via </w:t>
-      </w:r>
-      <w:proofErr w:type="spellStart"/>
-      <w:r>
-        <w:rPr>
-          <w:rFonts w:ascii="Helvetica" w:hAnsi="Helvetica"/>
-        </w:rPr>
-        <w:t>z</w:t>
+        <w:t xml:space="preserve"> via z</w:t>
       </w:r>
       <w:r>
         <w:rPr>
@@ -13604,7 +13489,6 @@
         </w:rPr>
         <w:t>enodo</w:t>
       </w:r>
-      <w:proofErr w:type="spellEnd"/>
       <w:r>
         <w:rPr>
           <w:rFonts w:ascii="Helvetica" w:hAnsi="Helvetica"/>
@@ -15415,7 +15299,6 @@
         </w:rPr>
         <w:t xml:space="preserve"> Our study uses a previously published dataset consisting of 155 samples [13, 14]. 152 samples have whole-transcriptome RNA-</w:t>
       </w:r>
-      <w:proofErr w:type="spellStart"/>
       <w:r>
         <w:rPr>
           <w:rFonts w:ascii="Helvetica" w:hAnsi="Helvetica"/>
@@ -15426,14 +15309,7 @@
         <w:rPr>
           <w:rFonts w:ascii="Helvetica" w:hAnsi="Helvetica"/>
         </w:rPr>
-        <w:t>eq</w:t>
-      </w:r>
-      <w:proofErr w:type="spellEnd"/>
-      <w:r>
-        <w:rPr>
-          <w:rFonts w:ascii="Helvetica" w:hAnsi="Helvetica"/>
-        </w:rPr>
-        <w:t xml:space="preserve"> reads and 105 have mass-spec proteomics reads. 102 of the 155 samples have both mRNA and protein reads. Bacteria were grown on four different carbon sources (glucose, glycerol, gluconate, and lactate), two sodium concentrations (base and high), and three magnesium concentrations (low, base, and high). Samples were taken at multiple time points during a two-week interval, and they can be broadly subdivided into exponential phase, stationary phase, and late stationary phase samples. </w:t>
+        <w:t xml:space="preserve">eq reads and 105 have mass-spec proteomics reads. 102 of the 155 samples have both mRNA and protein reads. Bacteria were grown on four different carbon sources (glucose, glycerol, gluconate, and lactate), two sodium concentrations (base and high), and three magnesium concentrations (low, base, and high). Samples were taken at multiple time points during a two-week interval, and they can be broadly subdivided into exponential phase, stationary phase, and late stationary phase samples. </w:t>
       </w:r>
     </w:p>
     <w:p/>
@@ -15461,35 +15337,7 @@
         <w:rPr>
           <w:rFonts w:ascii="Helvetica" w:hAnsi="Helvetica"/>
         </w:rPr>
-        <w:t>Our pipeline can be separated into three parts: (</w:t>
-      </w:r>
-      <w:proofErr w:type="spellStart"/>
-      <w:r>
-        <w:rPr>
-          <w:rFonts w:ascii="Helvetica" w:hAnsi="Helvetica"/>
-        </w:rPr>
-        <w:t>i</w:t>
-      </w:r>
-      <w:proofErr w:type="spellEnd"/>
-      <w:r>
-        <w:rPr>
-          <w:rFonts w:ascii="Helvetica" w:hAnsi="Helvetica"/>
-        </w:rPr>
-        <w:t>) initial data preparation, (ii) training and prediction, and (iii) model tuning. After (</w:t>
-      </w:r>
-      <w:proofErr w:type="spellStart"/>
-      <w:r>
-        <w:rPr>
-          <w:rFonts w:ascii="Helvetica" w:hAnsi="Helvetica"/>
-        </w:rPr>
-        <w:t>i</w:t>
-      </w:r>
-      <w:proofErr w:type="spellEnd"/>
-      <w:r>
-        <w:rPr>
-          <w:rFonts w:ascii="Helvetica" w:hAnsi="Helvetica"/>
-        </w:rPr>
-        <w:t>) initial data preparation, the samples are (ii) semi-randomly (preserving sub-sample ratios) separa</w:t>
+        <w:t>Our pipeline can be separated into three parts: (i) initial data preparation, (ii) training and prediction, and (iii) model tuning. After (i) initial data preparation, the samples are (ii) semi-randomly (preserving sub-sample ratios) separa</w:t>
       </w:r>
       <w:r>
         <w:rPr>
@@ -15501,21 +15349,7 @@
         <w:rPr>
           <w:rFonts w:ascii="Helvetica" w:hAnsi="Helvetica"/>
         </w:rPr>
-        <w:t xml:space="preserve"> set and the test set. After applying </w:t>
-      </w:r>
-      <w:proofErr w:type="spellStart"/>
-      <w:r>
-        <w:rPr>
-          <w:rFonts w:ascii="Helvetica" w:hAnsi="Helvetica"/>
-        </w:rPr>
-        <w:t>fSVA</w:t>
-      </w:r>
-      <w:proofErr w:type="spellEnd"/>
-      <w:r>
-        <w:rPr>
-          <w:rFonts w:ascii="Helvetica" w:hAnsi="Helvetica"/>
-        </w:rPr>
-        <w:t xml:space="preserve"> and PCA to the training</w:t>
+        <w:t xml:space="preserve"> set and the test set. After applying fSVA and PCA to the training</w:t>
       </w:r>
       <w:r>
         <w:rPr>
@@ -15551,21 +15385,7 @@
         <w:rPr>
           <w:rFonts w:ascii="Helvetica" w:hAnsi="Helvetica"/>
         </w:rPr>
-        <w:t xml:space="preserve">. After obtaining the tuned model we make predictions on the test data that has been batch corrected (via </w:t>
-      </w:r>
-      <w:proofErr w:type="spellStart"/>
-      <w:r>
-        <w:rPr>
-          <w:rFonts w:ascii="Helvetica" w:hAnsi="Helvetica"/>
-        </w:rPr>
-        <w:t>fSVA</w:t>
-      </w:r>
-      <w:proofErr w:type="spellEnd"/>
-      <w:r>
-        <w:rPr>
-          <w:rFonts w:ascii="Helvetica" w:hAnsi="Helvetica"/>
-        </w:rPr>
-        <w:t>) and rotated (via PCA). This whole process is repeated 60 times to collect statistics on model performance. For model tuning (iii), t</w:t>
+        <w:t>. After obtaining the tuned model we make predictions on the test data that has been batch corrected (via fSVA) and rotated (via PCA). This whole process is repeated 60 times to collect statistics on model performance. For model tuning (iii), t</w:t>
       </w:r>
       <w:r>
         <w:rPr>
@@ -16278,15 +16098,7 @@
         <w:rPr>
           <w:rFonts w:ascii="Helvetica" w:hAnsi="Helvetica"/>
         </w:rPr>
-        <w:t xml:space="preserve"> levels. To keep mRNA-based and protein-based predictions comparable, we used the 102 samples </w:t>
-      </w:r>
-      <w:bookmarkStart w:id="0" w:name="_GoBack"/>
-      <w:bookmarkEnd w:id="0"/>
-      <w:r>
-        <w:rPr>
-          <w:rFonts w:ascii="Helvetica" w:hAnsi="Helvetica"/>
-        </w:rPr>
-        <w:t>with both mRNA and protei</w:t>
+        <w:t xml:space="preserve"> levels. To keep mRNA-based and protein-based predictions comparable, we used the 102 samples with both mRNA and protei</w:t>
       </w:r>
       <w:r>
         <w:rPr>
@@ -20176,6 +19988,99 @@
         </w:rPr>
         <w:t xml:space="preserve">external test data. </w:t>
       </w:r>
+      <w:r>
+        <w:rPr>
+          <w:rFonts w:ascii="Helvetica" w:hAnsi="Helvetica"/>
+        </w:rPr>
+        <w:t>Regular</w:t>
+      </w:r>
+      <w:r>
+        <w:rPr>
+          <w:rFonts w:ascii="Helvetica" w:hAnsi="Helvetica"/>
+        </w:rPr>
+        <w:t xml:space="preserve"> text indicates a correct prediction</w:t>
+      </w:r>
+      <w:r>
+        <w:rPr>
+          <w:rFonts w:ascii="Helvetica" w:hAnsi="Helvetica"/>
+        </w:rPr>
+        <w:t xml:space="preserve"> for the sample in </w:t>
+      </w:r>
+      <w:r>
+        <w:rPr>
+          <w:rFonts w:ascii="Helvetica" w:hAnsi="Helvetica"/>
+        </w:rPr>
+        <w:t>the given column</w:t>
+      </w:r>
+      <w:r>
+        <w:rPr>
+          <w:rFonts w:ascii="Helvetica" w:hAnsi="Helvetica"/>
+        </w:rPr>
+        <w:t xml:space="preserve">, the </w:t>
+      </w:r>
+      <w:r>
+        <w:rPr>
+          <w:rFonts w:ascii="Helvetica" w:hAnsi="Helvetica"/>
+        </w:rPr>
+        <w:t>‡</w:t>
+      </w:r>
+      <w:r>
+        <w:rPr>
+          <w:rFonts w:ascii="Helvetica" w:hAnsi="Helvetica"/>
+        </w:rPr>
+        <w:t xml:space="preserve"> symbol indicate</w:t>
+      </w:r>
+      <w:r>
+        <w:rPr>
+          <w:rFonts w:ascii="Helvetica" w:hAnsi="Helvetica"/>
+        </w:rPr>
+        <w:t xml:space="preserve">s an incorrect prediction, and </w:t>
+      </w:r>
+      <w:r>
+        <w:rPr>
+          <w:rFonts w:ascii="Helvetica" w:hAnsi="Helvetica"/>
+        </w:rPr>
+        <w:t xml:space="preserve">the </w:t>
+      </w:r>
+      <w:r>
+        <w:rPr>
+          <w:rFonts w:ascii="Helvetica" w:hAnsi="Helvetica" w:cs="Calibri"/>
+        </w:rPr>
+        <w:t>†</w:t>
+      </w:r>
+      <w:r>
+        <w:rPr>
+          <w:rFonts w:ascii="Helvetica" w:hAnsi="Helvetica" w:cs="Calibri"/>
+          <w:vertAlign w:val="superscript"/>
+        </w:rPr>
+        <w:t xml:space="preserve"> </w:t>
+      </w:r>
+      <w:r>
+        <w:rPr>
+          <w:rFonts w:ascii="Helvetica" w:hAnsi="Helvetica"/>
+        </w:rPr>
+        <w:t>symbol i</w:t>
+      </w:r>
+      <w:r>
+        <w:rPr>
+          <w:rFonts w:ascii="Helvetica" w:hAnsi="Helvetica"/>
+        </w:rPr>
+        <w:t>ndicates a prediction</w:t>
+      </w:r>
+      <w:r>
+        <w:rPr>
+          <w:rFonts w:ascii="Helvetica" w:hAnsi="Helvetica"/>
+        </w:rPr>
+        <w:t xml:space="preserve"> where the external data falls between two categories in our data</w:t>
+      </w:r>
+      <w:r>
+        <w:rPr>
+          <w:rFonts w:ascii="Helvetica" w:hAnsi="Helvetica"/>
+        </w:rPr>
+        <w:t>.</w:t>
+      </w:r>
+      <w:bookmarkStart w:id="0" w:name="_GoBack"/>
+      <w:bookmarkEnd w:id="0"/>
     </w:p>
     <w:p>
       <w:pPr>
@@ -21327,63 +21232,7 @@
         <w:rPr>
           <w:rFonts w:ascii="Helvetica" w:hAnsi="Helvetica"/>
         </w:rPr>
-        <w:t xml:space="preserve"> score over 10 independent tuning runs. Higher numbers indicate better performance. (A) Tuning results for SVMs with linear kernel. Only the cost parameter was tuned. (B) Tuning results for SVMs with radial kernel. The cost and gamma parameters were tuned. The red dot indicates the winning parameter combination. (C) Tuning results for SVMs with sigmoidal kernel. The cost and gamma parameters were tuned. The red dot indicates the winning parameter combination. (D) Tuning results for random forest models. The </w:t>
-      </w:r>
-      <w:proofErr w:type="spellStart"/>
-      <w:r>
-        <w:rPr>
-          <w:rFonts w:ascii="Helvetica" w:hAnsi="Helvetica"/>
-        </w:rPr>
-        <w:t>mtry</w:t>
-      </w:r>
-      <w:proofErr w:type="spellEnd"/>
-      <w:r>
-        <w:rPr>
-          <w:rFonts w:ascii="Helvetica" w:hAnsi="Helvetica"/>
-        </w:rPr>
-        <w:t xml:space="preserve">, </w:t>
-      </w:r>
-      <w:proofErr w:type="spellStart"/>
-      <w:r>
-        <w:rPr>
-          <w:rFonts w:ascii="Helvetica" w:hAnsi="Helvetica"/>
-        </w:rPr>
-        <w:t>nodesize</w:t>
-      </w:r>
-      <w:proofErr w:type="spellEnd"/>
-      <w:r>
-        <w:rPr>
-          <w:rFonts w:ascii="Helvetica" w:hAnsi="Helvetica"/>
-        </w:rPr>
-        <w:t xml:space="preserve">, and </w:t>
-      </w:r>
-      <w:proofErr w:type="spellStart"/>
-      <w:r>
-        <w:rPr>
-          <w:rFonts w:ascii="Helvetica" w:hAnsi="Helvetica"/>
-        </w:rPr>
-        <w:t>ntrees</w:t>
-      </w:r>
-      <w:proofErr w:type="spellEnd"/>
-      <w:r>
-        <w:rPr>
-          <w:rFonts w:ascii="Helvetica" w:hAnsi="Helvetica"/>
-        </w:rPr>
-        <w:t xml:space="preserve"> parameters were tuned. We used three values for </w:t>
-      </w:r>
-      <w:proofErr w:type="spellStart"/>
-      <w:r>
-        <w:rPr>
-          <w:rFonts w:ascii="Helvetica" w:hAnsi="Helvetica"/>
-        </w:rPr>
-        <w:t>ntrees</w:t>
-      </w:r>
-      <w:proofErr w:type="spellEnd"/>
-      <w:r>
-        <w:rPr>
-          <w:rFonts w:ascii="Helvetica" w:hAnsi="Helvetica"/>
-        </w:rPr>
-        <w:t>, 1000, 5000, and 10000, shown as three separate panels. The red dot indicates the winning parameter combination.</w:t>
+        <w:t xml:space="preserve"> score over 10 independent tuning runs. Higher numbers indicate better performance. (A) Tuning results for SVMs with linear kernel. Only the cost parameter was tuned. (B) Tuning results for SVMs with radial kernel. The cost and gamma parameters were tuned. The red dot indicates the winning parameter combination. (C) Tuning results for SVMs with sigmoidal kernel. The cost and gamma parameters were tuned. The red dot indicates the winning parameter combination. (D) Tuning results for random forest models. The mtry, nodesize, and ntrees parameters were tuned. We used three values for ntrees, 1000, 5000, and 10000, shown as three separate panels. The red dot indicates the winning parameter combination.</w:t>
       </w:r>
     </w:p>
     <w:p>
@@ -21414,63 +21263,7 @@
         <w:rPr>
           <w:rFonts w:ascii="Helvetica" w:hAnsi="Helvetica"/>
         </w:rPr>
-        <w:t xml:space="preserve"> Tuning results for predictions based on protein data, generated from one of 60 independent runs and chosen for demonstration purposes. (A) Tuning results for SVMs with linear kernel. Only the cost parameter was tuned. (B) Tuning results for SVMs with radial kernel. The cost and gamma parameters were tuned. The red dots indicate the winning parameter combinations. (C) Tuning results for SVMs with sigmoidal kernel. The cost and gamma parameters were tuned. The red dot indicates the winning parameter combination. (D) Tuning results for random forest models. The </w:t>
-      </w:r>
-      <w:proofErr w:type="spellStart"/>
-      <w:r>
-        <w:rPr>
-          <w:rFonts w:ascii="Helvetica" w:hAnsi="Helvetica"/>
-        </w:rPr>
-        <w:t>mtry</w:t>
-      </w:r>
-      <w:proofErr w:type="spellEnd"/>
-      <w:r>
-        <w:rPr>
-          <w:rFonts w:ascii="Helvetica" w:hAnsi="Helvetica"/>
-        </w:rPr>
-        <w:t xml:space="preserve">, </w:t>
-      </w:r>
-      <w:proofErr w:type="spellStart"/>
-      <w:r>
-        <w:rPr>
-          <w:rFonts w:ascii="Helvetica" w:hAnsi="Helvetica"/>
-        </w:rPr>
-        <w:t>nodesize</w:t>
-      </w:r>
-      <w:proofErr w:type="spellEnd"/>
-      <w:r>
-        <w:rPr>
-          <w:rFonts w:ascii="Helvetica" w:hAnsi="Helvetica"/>
-        </w:rPr>
-        <w:t xml:space="preserve">, and </w:t>
-      </w:r>
-      <w:proofErr w:type="spellStart"/>
-      <w:r>
-        <w:rPr>
-          <w:rFonts w:ascii="Helvetica" w:hAnsi="Helvetica"/>
-        </w:rPr>
-        <w:t>ntrees</w:t>
-      </w:r>
-      <w:proofErr w:type="spellEnd"/>
-      <w:r>
-        <w:rPr>
-          <w:rFonts w:ascii="Helvetica" w:hAnsi="Helvetica"/>
-        </w:rPr>
-        <w:t xml:space="preserve"> parameters were tuned. We used three values for </w:t>
-      </w:r>
-      <w:proofErr w:type="spellStart"/>
-      <w:r>
-        <w:rPr>
-          <w:rFonts w:ascii="Helvetica" w:hAnsi="Helvetica"/>
-        </w:rPr>
-        <w:t>ntrees</w:t>
-      </w:r>
-      <w:proofErr w:type="spellEnd"/>
-      <w:r>
-        <w:rPr>
-          <w:rFonts w:ascii="Helvetica" w:hAnsi="Helvetica"/>
-        </w:rPr>
-        <w:t>, 1000, 5000, and 10000, shown as three separate panels. The red dot indicates the winning parameter combination.</w:t>
+        <w:t xml:space="preserve"> Tuning results for predictions based on protein data, generated from one of 60 independent runs and chosen for demonstration purposes. (A) Tuning results for SVMs with linear kernel. Only the cost parameter was tuned. (B) Tuning results for SVMs with radial kernel. The cost and gamma parameters were tuned. The red dots indicate the winning parameter combinations. (C) Tuning results for SVMs with sigmoidal kernel. The cost and gamma parameters were tuned. The red dot indicates the winning parameter combination. (D) Tuning results for random forest models. The mtry, nodesize, and ntrees parameters were tuned. We used three values for ntrees, 1000, 5000, and 10000, shown as three separate panels. The red dot indicates the winning parameter combination.</w:t>
       </w:r>
     </w:p>
     <w:p>
@@ -21855,7 +21648,7 @@
 </file>
 
 <file path=word/endnotes.xml><?xml version="1.0" encoding="utf-8"?>
-<w:endnotes xmlns:wpc="http://schemas.microsoft.com/office/word/2010/wordprocessingCanvas" xmlns:cx="http://schemas.microsoft.com/office/drawing/2014/chartex" xmlns:cx1="http://schemas.microsoft.com/office/drawing/2015/9/8/chartex" xmlns:cx2="http://schemas.microsoft.com/office/drawing/2015/10/21/chartex" xmlns:cx3="http://schemas.microsoft.com/office/drawing/2016/5/9/chartex" xmlns:cx4="http://schemas.microsoft.com/office/drawing/2016/5/10/chartex" xmlns:cx5="http://schemas.microsoft.com/office/drawing/2016/5/11/chartex" xmlns:cx6="http://schemas.microsoft.com/office/drawing/2016/5/12/chartex" xmlns:cx7="http://schemas.microsoft.com/office/drawing/2016/5/13/chartex" xmlns:cx8="http://schemas.microsoft.com/office/drawing/2016/5/14/chartex" xmlns:mc="http://schemas.openxmlformats.org/markup-compatibility/2006" xmlns:aink="http://schemas.microsoft.com/office/drawing/2016/ink" xmlns:am3d="http://schemas.microsoft.com/office/drawing/2017/model3d" xmlns:o="urn:schemas-microsoft-com:office:office" xmlns:r="http://schemas.openxmlformats.org/officeDocument/2006/relationships" xmlns:m="http://schemas.openxmlformats.org/officeDocument/2006/math" xmlns:v="urn:schemas-microsoft-com:vml" xmlns:wp14="http://schemas.microsoft.com/office/word/2010/wordprocessingDrawing" xmlns:wp="http://schemas.openxmlformats.org/drawingml/2006/wordprocessingDrawing" xmlns:w10="urn:schemas-microsoft-com:office:word" xmlns:w="http://schemas.openxmlformats.org/wordprocessingml/2006/main" xmlns:w14="http://schemas.microsoft.com/office/word/2010/wordml" xmlns:w15="http://schemas.microsoft.com/office/word/2012/wordml" xmlns:w16cid="http://schemas.microsoft.com/office/word/2016/wordml/cid" xmlns:w16se="http://schemas.microsoft.com/office/word/2015/wordml/symex" xmlns:wpg="http://schemas.microsoft.com/office/word/2010/wordprocessingGroup" xmlns:wpi="http://schemas.microsoft.com/office/word/2010/wordprocessingInk" xmlns:wne="http://schemas.microsoft.com/office/word/2006/wordml" xmlns:wps="http://schemas.microsoft.com/office/word/2010/wordprocessingShape" mc:Ignorable="w14 w15 w16se w16cid wp14">
+<w:endnotes xmlns:wpc="http://schemas.microsoft.com/office/word/2010/wordprocessingCanvas" xmlns:mo="http://schemas.microsoft.com/office/mac/office/2008/main" xmlns:mc="http://schemas.openxmlformats.org/markup-compatibility/2006" xmlns:mv="urn:schemas-microsoft-com:mac:vml" xmlns:o="urn:schemas-microsoft-com:office:office" xmlns:r="http://schemas.openxmlformats.org/officeDocument/2006/relationships" xmlns:m="http://schemas.openxmlformats.org/officeDocument/2006/math" xmlns:v="urn:schemas-microsoft-com:vml" xmlns:wp14="http://schemas.microsoft.com/office/word/2010/wordprocessingDrawing" xmlns:wp="http://schemas.openxmlformats.org/drawingml/2006/wordprocessingDrawing" xmlns:w10="urn:schemas-microsoft-com:office:word" xmlns:w="http://schemas.openxmlformats.org/wordprocessingml/2006/main" xmlns:w14="http://schemas.microsoft.com/office/word/2010/wordml" xmlns:w15="http://schemas.microsoft.com/office/word/2012/wordml" xmlns:wpg="http://schemas.microsoft.com/office/word/2010/wordprocessingGroup" xmlns:wpi="http://schemas.microsoft.com/office/word/2010/wordprocessingInk" xmlns:wne="http://schemas.microsoft.com/office/word/2006/wordml" xmlns:wps="http://schemas.microsoft.com/office/word/2010/wordprocessingShape" mc:Ignorable="w14 w15 wp14">
   <w:endnote w:type="separator" w:id="-1">
     <w:p>
       <w:r>
@@ -21874,7 +21667,7 @@
 </file>
 
 <file path=word/footer1.xml><?xml version="1.0" encoding="utf-8"?>
-<w:ftr xmlns:wpc="http://schemas.microsoft.com/office/word/2010/wordprocessingCanvas" xmlns:cx="http://schemas.microsoft.com/office/drawing/2014/chartex" xmlns:cx1="http://schemas.microsoft.com/office/drawing/2015/9/8/chartex" xmlns:cx2="http://schemas.microsoft.com/office/drawing/2015/10/21/chartex" xmlns:cx3="http://schemas.microsoft.com/office/drawing/2016/5/9/chartex" xmlns:cx4="http://schemas.microsoft.com/office/drawing/2016/5/10/chartex" xmlns:cx5="http://schemas.microsoft.com/office/drawing/2016/5/11/chartex" xmlns:cx6="http://schemas.microsoft.com/office/drawing/2016/5/12/chartex" xmlns:cx7="http://schemas.microsoft.com/office/drawing/2016/5/13/chartex" xmlns:cx8="http://schemas.microsoft.com/office/drawing/2016/5/14/chartex" xmlns:mc="http://schemas.openxmlformats.org/markup-compatibility/2006" xmlns:aink="http://schemas.microsoft.com/office/drawing/2016/ink" xmlns:am3d="http://schemas.microsoft.com/office/drawing/2017/model3d" xmlns:o="urn:schemas-microsoft-com:office:office" xmlns:r="http://schemas.openxmlformats.org/officeDocument/2006/relationships" xmlns:m="http://schemas.openxmlformats.org/officeDocument/2006/math" xmlns:v="urn:schemas-microsoft-com:vml" xmlns:wp14="http://schemas.microsoft.com/office/word/2010/wordprocessingDrawing" xmlns:wp="http://schemas.openxmlformats.org/drawingml/2006/wordprocessingDrawing" xmlns:w10="urn:schemas-microsoft-com:office:word" xmlns:w="http://schemas.openxmlformats.org/wordprocessingml/2006/main" xmlns:w14="http://schemas.microsoft.com/office/word/2010/wordml" xmlns:w15="http://schemas.microsoft.com/office/word/2012/wordml" xmlns:w16cid="http://schemas.microsoft.com/office/word/2016/wordml/cid" xmlns:w16se="http://schemas.microsoft.com/office/word/2015/wordml/symex" xmlns:wpg="http://schemas.microsoft.com/office/word/2010/wordprocessingGroup" xmlns:wpi="http://schemas.microsoft.com/office/word/2010/wordprocessingInk" xmlns:wne="http://schemas.microsoft.com/office/word/2006/wordml" xmlns:wps="http://schemas.microsoft.com/office/word/2010/wordprocessingShape" mc:Ignorable="w14 w15 w16se w16cid wp14">
+<w:ftr xmlns:wpc="http://schemas.microsoft.com/office/word/2010/wordprocessingCanvas" xmlns:mo="http://schemas.microsoft.com/office/mac/office/2008/main" xmlns:mc="http://schemas.openxmlformats.org/markup-compatibility/2006" xmlns:mv="urn:schemas-microsoft-com:mac:vml" xmlns:o="urn:schemas-microsoft-com:office:office" xmlns:r="http://schemas.openxmlformats.org/officeDocument/2006/relationships" xmlns:m="http://schemas.openxmlformats.org/officeDocument/2006/math" xmlns:v="urn:schemas-microsoft-com:vml" xmlns:wp14="http://schemas.microsoft.com/office/word/2010/wordprocessingDrawing" xmlns:wp="http://schemas.openxmlformats.org/drawingml/2006/wordprocessingDrawing" xmlns:w10="urn:schemas-microsoft-com:office:word" xmlns:w="http://schemas.openxmlformats.org/wordprocessingml/2006/main" xmlns:w14="http://schemas.microsoft.com/office/word/2010/wordml" xmlns:w15="http://schemas.microsoft.com/office/word/2012/wordml" xmlns:wpg="http://schemas.microsoft.com/office/word/2010/wordprocessingGroup" xmlns:wpi="http://schemas.microsoft.com/office/word/2010/wordprocessingInk" xmlns:wne="http://schemas.microsoft.com/office/word/2006/wordml" xmlns:wps="http://schemas.microsoft.com/office/word/2010/wordprocessingShape" mc:Ignorable="w14 w15 wp14">
   <w:sdt>
     <w:sdtPr>
       <w:rPr>
@@ -21930,7 +21723,7 @@
 </file>
 
 <file path=word/footer2.xml><?xml version="1.0" encoding="utf-8"?>
-<w:ftr xmlns:wpc="http://schemas.microsoft.com/office/word/2010/wordprocessingCanvas" xmlns:cx="http://schemas.microsoft.com/office/drawing/2014/chartex" xmlns:cx1="http://schemas.microsoft.com/office/drawing/2015/9/8/chartex" xmlns:cx2="http://schemas.microsoft.com/office/drawing/2015/10/21/chartex" xmlns:cx3="http://schemas.microsoft.com/office/drawing/2016/5/9/chartex" xmlns:cx4="http://schemas.microsoft.com/office/drawing/2016/5/10/chartex" xmlns:cx5="http://schemas.microsoft.com/office/drawing/2016/5/11/chartex" xmlns:cx6="http://schemas.microsoft.com/office/drawing/2016/5/12/chartex" xmlns:cx7="http://schemas.microsoft.com/office/drawing/2016/5/13/chartex" xmlns:cx8="http://schemas.microsoft.com/office/drawing/2016/5/14/chartex" xmlns:mc="http://schemas.openxmlformats.org/markup-compatibility/2006" xmlns:aink="http://schemas.microsoft.com/office/drawing/2016/ink" xmlns:am3d="http://schemas.microsoft.com/office/drawing/2017/model3d" xmlns:o="urn:schemas-microsoft-com:office:office" xmlns:r="http://schemas.openxmlformats.org/officeDocument/2006/relationships" xmlns:m="http://schemas.openxmlformats.org/officeDocument/2006/math" xmlns:v="urn:schemas-microsoft-com:vml" xmlns:wp14="http://schemas.microsoft.com/office/word/2010/wordprocessingDrawing" xmlns:wp="http://schemas.openxmlformats.org/drawingml/2006/wordprocessingDrawing" xmlns:w10="urn:schemas-microsoft-com:office:word" xmlns:w="http://schemas.openxmlformats.org/wordprocessingml/2006/main" xmlns:w14="http://schemas.microsoft.com/office/word/2010/wordml" xmlns:w15="http://schemas.microsoft.com/office/word/2012/wordml" xmlns:w16cid="http://schemas.microsoft.com/office/word/2016/wordml/cid" xmlns:w16se="http://schemas.microsoft.com/office/word/2015/wordml/symex" xmlns:wpg="http://schemas.microsoft.com/office/word/2010/wordprocessingGroup" xmlns:wpi="http://schemas.microsoft.com/office/word/2010/wordprocessingInk" xmlns:wne="http://schemas.microsoft.com/office/word/2006/wordml" xmlns:wps="http://schemas.microsoft.com/office/word/2010/wordprocessingShape" mc:Ignorable="w14 w15 w16se w16cid wp14">
+<w:ftr xmlns:wpc="http://schemas.microsoft.com/office/word/2010/wordprocessingCanvas" xmlns:mo="http://schemas.microsoft.com/office/mac/office/2008/main" xmlns:mc="http://schemas.openxmlformats.org/markup-compatibility/2006" xmlns:mv="urn:schemas-microsoft-com:mac:vml" xmlns:o="urn:schemas-microsoft-com:office:office" xmlns:r="http://schemas.openxmlformats.org/officeDocument/2006/relationships" xmlns:m="http://schemas.openxmlformats.org/officeDocument/2006/math" xmlns:v="urn:schemas-microsoft-com:vml" xmlns:wp14="http://schemas.microsoft.com/office/word/2010/wordprocessingDrawing" xmlns:wp="http://schemas.openxmlformats.org/drawingml/2006/wordprocessingDrawing" xmlns:w10="urn:schemas-microsoft-com:office:word" xmlns:w="http://schemas.openxmlformats.org/wordprocessingml/2006/main" xmlns:w14="http://schemas.microsoft.com/office/word/2010/wordml" xmlns:w15="http://schemas.microsoft.com/office/word/2012/wordml" xmlns:wpg="http://schemas.microsoft.com/office/word/2010/wordprocessingGroup" xmlns:wpi="http://schemas.microsoft.com/office/word/2010/wordprocessingInk" xmlns:wne="http://schemas.microsoft.com/office/word/2006/wordml" xmlns:wps="http://schemas.microsoft.com/office/word/2010/wordprocessingShape" mc:Ignorable="w14 w15 wp14">
   <w:sdt>
     <w:sdtPr>
       <w:rPr>
@@ -21979,7 +21772,7 @@
             <w:rStyle w:val="PageNumber"/>
             <w:noProof/>
           </w:rPr>
-          <w:t>4</w:t>
+          <w:t>30</w:t>
         </w:r>
         <w:r>
           <w:rPr>
@@ -21999,7 +21792,7 @@
 </file>
 
 <file path=word/footnotes.xml><?xml version="1.0" encoding="utf-8"?>
-<w:footnotes xmlns:wpc="http://schemas.microsoft.com/office/word/2010/wordprocessingCanvas" xmlns:cx="http://schemas.microsoft.com/office/drawing/2014/chartex" xmlns:cx1="http://schemas.microsoft.com/office/drawing/2015/9/8/chartex" xmlns:cx2="http://schemas.microsoft.com/office/drawing/2015/10/21/chartex" xmlns:cx3="http://schemas.microsoft.com/office/drawing/2016/5/9/chartex" xmlns:cx4="http://schemas.microsoft.com/office/drawing/2016/5/10/chartex" xmlns:cx5="http://schemas.microsoft.com/office/drawing/2016/5/11/chartex" xmlns:cx6="http://schemas.microsoft.com/office/drawing/2016/5/12/chartex" xmlns:cx7="http://schemas.microsoft.com/office/drawing/2016/5/13/chartex" xmlns:cx8="http://schemas.microsoft.com/office/drawing/2016/5/14/chartex" xmlns:mc="http://schemas.openxmlformats.org/markup-compatibility/2006" xmlns:aink="http://schemas.microsoft.com/office/drawing/2016/ink" xmlns:am3d="http://schemas.microsoft.com/office/drawing/2017/model3d" xmlns:o="urn:schemas-microsoft-com:office:office" xmlns:r="http://schemas.openxmlformats.org/officeDocument/2006/relationships" xmlns:m="http://schemas.openxmlformats.org/officeDocument/2006/math" xmlns:v="urn:schemas-microsoft-com:vml" xmlns:wp14="http://schemas.microsoft.com/office/word/2010/wordprocessingDrawing" xmlns:wp="http://schemas.openxmlformats.org/drawingml/2006/wordprocessingDrawing" xmlns:w10="urn:schemas-microsoft-com:office:word" xmlns:w="http://schemas.openxmlformats.org/wordprocessingml/2006/main" xmlns:w14="http://schemas.microsoft.com/office/word/2010/wordml" xmlns:w15="http://schemas.microsoft.com/office/word/2012/wordml" xmlns:w16cid="http://schemas.microsoft.com/office/word/2016/wordml/cid" xmlns:w16se="http://schemas.microsoft.com/office/word/2015/wordml/symex" xmlns:wpg="http://schemas.microsoft.com/office/word/2010/wordprocessingGroup" xmlns:wpi="http://schemas.microsoft.com/office/word/2010/wordprocessingInk" xmlns:wne="http://schemas.microsoft.com/office/word/2006/wordml" xmlns:wps="http://schemas.microsoft.com/office/word/2010/wordprocessingShape" mc:Ignorable="w14 w15 w16se w16cid wp14">
+<w:footnotes xmlns:wpc="http://schemas.microsoft.com/office/word/2010/wordprocessingCanvas" xmlns:mo="http://schemas.microsoft.com/office/mac/office/2008/main" xmlns:mc="http://schemas.openxmlformats.org/markup-compatibility/2006" xmlns:mv="urn:schemas-microsoft-com:mac:vml" xmlns:o="urn:schemas-microsoft-com:office:office" xmlns:r="http://schemas.openxmlformats.org/officeDocument/2006/relationships" xmlns:m="http://schemas.openxmlformats.org/officeDocument/2006/math" xmlns:v="urn:schemas-microsoft-com:vml" xmlns:wp14="http://schemas.microsoft.com/office/word/2010/wordprocessingDrawing" xmlns:wp="http://schemas.openxmlformats.org/drawingml/2006/wordprocessingDrawing" xmlns:w10="urn:schemas-microsoft-com:office:word" xmlns:w="http://schemas.openxmlformats.org/wordprocessingml/2006/main" xmlns:w14="http://schemas.microsoft.com/office/word/2010/wordml" xmlns:w15="http://schemas.microsoft.com/office/word/2012/wordml" xmlns:wpg="http://schemas.microsoft.com/office/word/2010/wordprocessingGroup" xmlns:wpi="http://schemas.microsoft.com/office/word/2010/wordprocessingInk" xmlns:wne="http://schemas.microsoft.com/office/word/2006/wordml" xmlns:wps="http://schemas.microsoft.com/office/word/2010/wordprocessingShape" mc:Ignorable="w14 w15 wp14">
   <w:footnote w:type="separator" w:id="-1">
     <w:p>
       <w:r>
@@ -22018,8 +21811,8 @@
 </file>
 
 <file path=word/numbering.xml><?xml version="1.0" encoding="utf-8"?>
-<w:numbering xmlns:wpc="http://schemas.microsoft.com/office/word/2010/wordprocessingCanvas" xmlns:cx="http://schemas.microsoft.com/office/drawing/2014/chartex" xmlns:cx1="http://schemas.microsoft.com/office/drawing/2015/9/8/chartex" xmlns:cx2="http://schemas.microsoft.com/office/drawing/2015/10/21/chartex" xmlns:cx3="http://schemas.microsoft.com/office/drawing/2016/5/9/chartex" xmlns:cx4="http://schemas.microsoft.com/office/drawing/2016/5/10/chartex" xmlns:cx5="http://schemas.microsoft.com/office/drawing/2016/5/11/chartex" xmlns:cx6="http://schemas.microsoft.com/office/drawing/2016/5/12/chartex" xmlns:cx7="http://schemas.microsoft.com/office/drawing/2016/5/13/chartex" xmlns:cx8="http://schemas.microsoft.com/office/drawing/2016/5/14/chartex" xmlns:mc="http://schemas.openxmlformats.org/markup-compatibility/2006" xmlns:aink="http://schemas.microsoft.com/office/drawing/2016/ink" xmlns:am3d="http://schemas.microsoft.com/office/drawing/2017/model3d" xmlns:o="urn:schemas-microsoft-com:office:office" xmlns:r="http://schemas.openxmlformats.org/officeDocument/2006/relationships" xmlns:m="http://schemas.openxmlformats.org/officeDocument/2006/math" xmlns:v="urn:schemas-microsoft-com:vml" xmlns:wp14="http://schemas.microsoft.com/office/word/2010/wordprocessingDrawing" xmlns:wp="http://schemas.openxmlformats.org/drawingml/2006/wordprocessingDrawing" xmlns:w10="urn:schemas-microsoft-com:office:word" xmlns:w="http://schemas.openxmlformats.org/wordprocessingml/2006/main" xmlns:w14="http://schemas.microsoft.com/office/word/2010/wordml" xmlns:w15="http://schemas.microsoft.com/office/word/2012/wordml" xmlns:w16cid="http://schemas.microsoft.com/office/word/2016/wordml/cid" xmlns:w16se="http://schemas.microsoft.com/office/word/2015/wordml/symex" xmlns:wpg="http://schemas.microsoft.com/office/word/2010/wordprocessingGroup" xmlns:wpi="http://schemas.microsoft.com/office/word/2010/wordprocessingInk" xmlns:wne="http://schemas.microsoft.com/office/word/2006/wordml" xmlns:wps="http://schemas.microsoft.com/office/word/2010/wordprocessingShape" mc:Ignorable="w14 w15 w16se w16cid wp14">
-  <w:abstractNum w:abstractNumId="0" w15:restartNumberingAfterBreak="0">
+<w:numbering xmlns:wpc="http://schemas.microsoft.com/office/word/2010/wordprocessingCanvas" xmlns:mo="http://schemas.microsoft.com/office/mac/office/2008/main" xmlns:mc="http://schemas.openxmlformats.org/markup-compatibility/2006" xmlns:mv="urn:schemas-microsoft-com:mac:vml" xmlns:o="urn:schemas-microsoft-com:office:office" xmlns:r="http://schemas.openxmlformats.org/officeDocument/2006/relationships" xmlns:m="http://schemas.openxmlformats.org/officeDocument/2006/math" xmlns:v="urn:schemas-microsoft-com:vml" xmlns:wp14="http://schemas.microsoft.com/office/word/2010/wordprocessingDrawing" xmlns:wp="http://schemas.openxmlformats.org/drawingml/2006/wordprocessingDrawing" xmlns:w10="urn:schemas-microsoft-com:office:word" xmlns:w="http://schemas.openxmlformats.org/wordprocessingml/2006/main" xmlns:w14="http://schemas.microsoft.com/office/word/2010/wordml" xmlns:w15="http://schemas.microsoft.com/office/word/2012/wordml" xmlns:wpg="http://schemas.microsoft.com/office/word/2010/wordprocessingGroup" xmlns:wpi="http://schemas.microsoft.com/office/word/2010/wordprocessingInk" xmlns:wne="http://schemas.microsoft.com/office/word/2006/wordml" xmlns:wps="http://schemas.microsoft.com/office/word/2010/wordprocessingShape" mc:Ignorable="w14 w15 wp14">
+  <w:abstractNum w:abstractNumId="0">
     <w:nsid w:val="141810BE"/>
     <w:multiLevelType w:val="multilevel"/>
     <w:tmpl w:val="0A4C4BF4"/>
@@ -22139,7 +21932,7 @@
 </file>
 
 <file path=word/styles.xml><?xml version="1.0" encoding="utf-8"?>
-<w:styles xmlns:mc="http://schemas.openxmlformats.org/markup-compatibility/2006" xmlns:r="http://schemas.openxmlformats.org/officeDocument/2006/relationships" xmlns:w="http://schemas.openxmlformats.org/wordprocessingml/2006/main" xmlns:w14="http://schemas.microsoft.com/office/word/2010/wordml" xmlns:w15="http://schemas.microsoft.com/office/word/2012/wordml" xmlns:w16cid="http://schemas.microsoft.com/office/word/2016/wordml/cid" xmlns:w16se="http://schemas.microsoft.com/office/word/2015/wordml/symex" mc:Ignorable="w14 w15 w16se w16cid">
+<w:styles xmlns:mc="http://schemas.openxmlformats.org/markup-compatibility/2006" xmlns:r="http://schemas.openxmlformats.org/officeDocument/2006/relationships" xmlns:w="http://schemas.openxmlformats.org/wordprocessingml/2006/main" xmlns:w14="http://schemas.microsoft.com/office/word/2010/wordml" xmlns:w15="http://schemas.microsoft.com/office/word/2012/wordml" mc:Ignorable="w14 w15">
   <w:docDefaults>
     <w:rPrDefault>
       <w:rPr>
@@ -22151,7 +21944,7 @@
     </w:rPrDefault>
     <w:pPrDefault/>
   </w:docDefaults>
-  <w:latentStyles w:defLockedState="0" w:defUIPriority="99" w:defSemiHidden="0" w:defUnhideWhenUsed="0" w:defQFormat="0" w:count="375">
+  <w:latentStyles w:defLockedState="0" w:defUIPriority="99" w:defSemiHidden="0" w:defUnhideWhenUsed="0" w:defQFormat="0" w:count="382">
     <w:lsdException w:name="Normal" w:uiPriority="0" w:qFormat="1"/>
     <w:lsdException w:name="heading 1" w:uiPriority="9" w:qFormat="1"/>
     <w:lsdException w:name="heading 2" w:semiHidden="1" w:uiPriority="9" w:unhideWhenUsed="1" w:qFormat="1"/>
@@ -22806,10 +22599,17 @@
     <w:tblPr>
       <w:tblStyleRowBandSize w:val="1"/>
       <w:tblStyleColBandSize w:val="1"/>
+      <w:tblInd w:w="0" w:type="dxa"/>
       <w:tblBorders>
         <w:top w:val="single" w:sz="4" w:space="0" w:color="7F7F7F" w:themeColor="text1" w:themeTint="80"/>
         <w:bottom w:val="single" w:sz="4" w:space="0" w:color="7F7F7F" w:themeColor="text1" w:themeTint="80"/>
       </w:tblBorders>
+      <w:tblCellMar>
+        <w:top w:w="0" w:type="dxa"/>
+        <w:left w:w="108" w:type="dxa"/>
+        <w:bottom w:w="0" w:type="dxa"/>
+        <w:right w:w="108" w:type="dxa"/>
+      </w:tblCellMar>
     </w:tblPr>
     <w:tblStylePr w:type="firstRow">
       <w:rPr>
@@ -22886,6 +22686,13 @@
     <w:tblPr>
       <w:tblStyleRowBandSize w:val="1"/>
       <w:tblStyleColBandSize w:val="1"/>
+      <w:tblInd w:w="0" w:type="dxa"/>
+      <w:tblCellMar>
+        <w:top w:w="0" w:type="dxa"/>
+        <w:left w:w="108" w:type="dxa"/>
+        <w:bottom w:w="0" w:type="dxa"/>
+        <w:right w:w="108" w:type="dxa"/>
+      </w:tblCellMar>
     </w:tblPr>
     <w:tblStylePr w:type="firstRow">
       <w:rPr>
@@ -23306,7 +23113,7 @@
 </file>
 
 <file path=customXml/itemProps1.xml><?xml version="1.0" encoding="utf-8"?>
-<ds:datastoreItem xmlns:ds="http://schemas.openxmlformats.org/officeDocument/2006/customXml" ds:itemID="{5930A880-3F9F-C24C-A539-2FB15DD18D1E}">
+<ds:datastoreItem xmlns:ds="http://schemas.openxmlformats.org/officeDocument/2006/customXml" ds:itemID="{9251F496-793E-464A-A92F-88436C851D73}">
   <ds:schemaRefs>
     <ds:schemaRef ds:uri="http://schemas.openxmlformats.org/officeDocument/2006/bibliography"/>
   </ds:schemaRefs>

</xml_diff>